<commit_message>
added provided github code
</commit_message>
<xml_diff>
--- a/TheResistanceNotes.docx
+++ b/TheResistanceNotes.docx
@@ -42,6 +42,69 @@
       </w:pPr>
       <w:r>
         <w:rPr>
+          <w:noProof/>
+          <w:color w:val="000000" w:themeColor="text1"/>
+          <w:sz w:val="26"/>
+          <w:szCs w:val="26"/>
+        </w:rPr>
+        <w:drawing>
+          <wp:anchor distT="0" distB="0" distL="114300" distR="114300" simplePos="0" relativeHeight="251658240" behindDoc="0" locked="0" layoutInCell="1" allowOverlap="1" wp14:anchorId="792ECFBB" wp14:editId="3D77CC8A">
+            <wp:simplePos x="0" y="0"/>
+            <wp:positionH relativeFrom="column">
+              <wp:posOffset>-914400</wp:posOffset>
+            </wp:positionH>
+            <wp:positionV relativeFrom="paragraph">
+              <wp:posOffset>1800860</wp:posOffset>
+            </wp:positionV>
+            <wp:extent cx="7875270" cy="2013585"/>
+            <wp:effectExtent l="0" t="0" r="0" b="5715"/>
+            <wp:wrapSquare wrapText="bothSides"/>
+            <wp:docPr id="1" name="Picture 1" descr="Graphical user interface, text, application, email&#10;&#10;Description automatically generated"/>
+            <wp:cNvGraphicFramePr>
+              <a:graphicFrameLocks xmlns:a="http://schemas.openxmlformats.org/drawingml/2006/main" noChangeAspect="1"/>
+            </wp:cNvGraphicFramePr>
+            <a:graphic xmlns:a="http://schemas.openxmlformats.org/drawingml/2006/main">
+              <a:graphicData uri="http://schemas.openxmlformats.org/drawingml/2006/picture">
+                <pic:pic xmlns:pic="http://schemas.openxmlformats.org/drawingml/2006/picture">
+                  <pic:nvPicPr>
+                    <pic:cNvPr id="1" name="Picture 1" descr="Graphical user interface, text, application, email&#10;&#10;Description automatically generated"/>
+                    <pic:cNvPicPr/>
+                  </pic:nvPicPr>
+                  <pic:blipFill>
+                    <a:blip r:embed="rId7" cstate="print">
+                      <a:extLst>
+                        <a:ext uri="{28A0092B-C50C-407E-A947-70E740481C1C}">
+                          <a14:useLocalDpi xmlns:a14="http://schemas.microsoft.com/office/drawing/2010/main" val="0"/>
+                        </a:ext>
+                      </a:extLst>
+                    </a:blip>
+                    <a:stretch>
+                      <a:fillRect/>
+                    </a:stretch>
+                  </pic:blipFill>
+                  <pic:spPr>
+                    <a:xfrm>
+                      <a:off x="0" y="0"/>
+                      <a:ext cx="7875270" cy="2013585"/>
+                    </a:xfrm>
+                    <a:prstGeom prst="rect">
+                      <a:avLst/>
+                    </a:prstGeom>
+                  </pic:spPr>
+                </pic:pic>
+              </a:graphicData>
+            </a:graphic>
+            <wp14:sizeRelH relativeFrom="page">
+              <wp14:pctWidth>0</wp14:pctWidth>
+            </wp14:sizeRelH>
+            <wp14:sizeRelV relativeFrom="page">
+              <wp14:pctHeight>0</wp14:pctHeight>
+            </wp14:sizeRelV>
+          </wp:anchor>
+        </w:drawing>
+      </w:r>
+      <w:r>
+        <w:rPr>
           <w:color w:val="000000" w:themeColor="text1"/>
           <w:sz w:val="26"/>
           <w:szCs w:val="26"/>
@@ -49,8 +112,2843 @@
         <w:t>Describes the probability of an event, based on prior knowledge of conditions that might be related to the event, one of the many applications of Bayes theorem is Bayesian inference, a particular approach to statistical inference. When applied the probabilities involved in the theorem may have different probability interpretations. With Bayesian probability interpretation, the theorem expresses how a degree of belied, expressed as a probability should rationally change to account for the availability of related evidence. Bayesian inference is fundamental to Bayesian statistics.</w:t>
       </w:r>
     </w:p>
+    <w:p>
+      <w:pPr>
+        <w:rPr>
+          <w:color w:val="000000" w:themeColor="text1"/>
+          <w:sz w:val="26"/>
+          <w:szCs w:val="26"/>
+        </w:rPr>
+      </w:pPr>
+    </w:p>
+    <w:p>
+      <w:pPr>
+        <w:rPr>
+          <w:color w:val="000000" w:themeColor="text1"/>
+          <w:sz w:val="26"/>
+          <w:szCs w:val="26"/>
+        </w:rPr>
+      </w:pPr>
+      <w:r>
+        <w:rPr>
+          <w:color w:val="000000" w:themeColor="text1"/>
+          <w:sz w:val="26"/>
+          <w:szCs w:val="26"/>
+        </w:rPr>
+        <w:t>Bayesian interpretation:</w:t>
+      </w:r>
+    </w:p>
+    <w:p>
+      <w:pPr>
+        <w:rPr>
+          <w:color w:val="000000" w:themeColor="text1"/>
+          <w:sz w:val="26"/>
+          <w:szCs w:val="26"/>
+        </w:rPr>
+      </w:pPr>
+      <w:r>
+        <w:rPr>
+          <w:color w:val="000000" w:themeColor="text1"/>
+          <w:sz w:val="26"/>
+          <w:szCs w:val="26"/>
+        </w:rPr>
+        <w:t xml:space="preserve">In the Bayesian interpretation, </w:t>
+      </w:r>
+      <w:r>
+        <w:rPr>
+          <w:color w:val="000000" w:themeColor="text1"/>
+          <w:sz w:val="26"/>
+          <w:szCs w:val="26"/>
+        </w:rPr>
+        <w:t>probability</w:t>
+      </w:r>
+      <w:r>
+        <w:rPr>
+          <w:color w:val="000000" w:themeColor="text1"/>
+          <w:sz w:val="26"/>
+          <w:szCs w:val="26"/>
+        </w:rPr>
+        <w:t xml:space="preserve"> measures a “degree of belief”. </w:t>
+      </w:r>
+      <w:r>
+        <w:rPr>
+          <w:color w:val="000000" w:themeColor="text1"/>
+          <w:sz w:val="26"/>
+          <w:szCs w:val="26"/>
+        </w:rPr>
+        <w:t>Bayes’</w:t>
+      </w:r>
+      <w:r>
+        <w:rPr>
+          <w:color w:val="000000" w:themeColor="text1"/>
+          <w:sz w:val="26"/>
+          <w:szCs w:val="26"/>
+        </w:rPr>
+        <w:t xml:space="preserve"> theorem links the degree of belief in a proposition before and after accounting for evidence. For example, suppose it is believed with 50% certainty that a coin is twice as likely to land heads than tails. If the coin if flipped </w:t>
+      </w:r>
+      <w:proofErr w:type="gramStart"/>
+      <w:r>
+        <w:rPr>
+          <w:color w:val="000000" w:themeColor="text1"/>
+          <w:sz w:val="26"/>
+          <w:szCs w:val="26"/>
+        </w:rPr>
+        <w:t>a number of</w:t>
+      </w:r>
+      <w:proofErr w:type="gramEnd"/>
+      <w:r>
+        <w:rPr>
+          <w:color w:val="000000" w:themeColor="text1"/>
+          <w:sz w:val="26"/>
+          <w:szCs w:val="26"/>
+        </w:rPr>
+        <w:t xml:space="preserve"> times and the outcomes observed, that degree of belief will </w:t>
+      </w:r>
+      <w:r>
+        <w:rPr>
+          <w:color w:val="000000" w:themeColor="text1"/>
+          <w:sz w:val="26"/>
+          <w:szCs w:val="26"/>
+        </w:rPr>
+        <w:t>probably</w:t>
+      </w:r>
+      <w:r>
+        <w:rPr>
+          <w:color w:val="000000" w:themeColor="text1"/>
+          <w:sz w:val="26"/>
+          <w:szCs w:val="26"/>
+        </w:rPr>
+        <w:t xml:space="preserve"> rise of fall, but might even remain the same, depending on the results </w:t>
+      </w:r>
+    </w:p>
+    <w:p>
+      <w:pPr>
+        <w:shd w:val="clear" w:color="auto" w:fill="FFFFFF"/>
+        <w:spacing w:before="120" w:line="240" w:lineRule="auto"/>
+        <w:rPr>
+          <w:rFonts w:ascii="Arial" w:eastAsia="Times New Roman" w:hAnsi="Arial" w:cs="Arial"/>
+          <w:color w:val="202122"/>
+          <w:sz w:val="21"/>
+          <w:szCs w:val="21"/>
+          <w:lang w:val="en-AU" w:eastAsia="en-GB"/>
+        </w:rPr>
+      </w:pPr>
+      <w:r>
+        <w:rPr>
+          <w:rFonts w:ascii="Arial" w:eastAsia="Times New Roman" w:hAnsi="Arial" w:cs="Arial"/>
+          <w:color w:val="202122"/>
+          <w:sz w:val="21"/>
+          <w:szCs w:val="21"/>
+          <w:lang w:val="en-AU" w:eastAsia="en-GB"/>
+        </w:rPr>
+        <w:t>For proposition </w:t>
+      </w:r>
+      <w:r>
+        <w:rPr>
+          <w:rFonts w:ascii="Arial" w:eastAsia="Times New Roman" w:hAnsi="Arial" w:cs="Arial"/>
+          <w:i/>
+          <w:iCs/>
+          <w:color w:val="202122"/>
+          <w:sz w:val="21"/>
+          <w:szCs w:val="21"/>
+          <w:lang w:val="en-AU" w:eastAsia="en-GB"/>
+        </w:rPr>
+        <w:t>A</w:t>
+      </w:r>
+      <w:r>
+        <w:rPr>
+          <w:rFonts w:ascii="Arial" w:eastAsia="Times New Roman" w:hAnsi="Arial" w:cs="Arial"/>
+          <w:color w:val="202122"/>
+          <w:sz w:val="21"/>
+          <w:szCs w:val="21"/>
+          <w:lang w:val="en-AU" w:eastAsia="en-GB"/>
+        </w:rPr>
+        <w:t> and evidence </w:t>
+      </w:r>
+      <w:r>
+        <w:rPr>
+          <w:rFonts w:ascii="Arial" w:eastAsia="Times New Roman" w:hAnsi="Arial" w:cs="Arial"/>
+          <w:i/>
+          <w:iCs/>
+          <w:color w:val="202122"/>
+          <w:sz w:val="21"/>
+          <w:szCs w:val="21"/>
+          <w:lang w:val="en-AU" w:eastAsia="en-GB"/>
+        </w:rPr>
+        <w:t>B</w:t>
+      </w:r>
+      <w:r>
+        <w:rPr>
+          <w:rFonts w:ascii="Arial" w:eastAsia="Times New Roman" w:hAnsi="Arial" w:cs="Arial"/>
+          <w:color w:val="202122"/>
+          <w:sz w:val="21"/>
+          <w:szCs w:val="21"/>
+          <w:lang w:val="en-AU" w:eastAsia="en-GB"/>
+        </w:rPr>
+        <w:t>,</w:t>
+      </w:r>
+    </w:p>
+    <w:p>
+      <w:pPr>
+        <w:numPr>
+          <w:ilvl w:val="0"/>
+          <w:numId w:val="5"/>
+        </w:numPr>
+        <w:shd w:val="clear" w:color="auto" w:fill="FFFFFF"/>
+        <w:spacing w:before="100" w:beforeAutospacing="1" w:after="24" w:line="240" w:lineRule="auto"/>
+        <w:ind w:left="1104"/>
+        <w:rPr>
+          <w:rFonts w:ascii="Arial" w:eastAsia="Times New Roman" w:hAnsi="Arial" w:cs="Arial"/>
+          <w:color w:val="202122"/>
+          <w:sz w:val="21"/>
+          <w:szCs w:val="21"/>
+          <w:lang w:val="en-AU" w:eastAsia="en-GB"/>
+        </w:rPr>
+      </w:pPr>
+      <w:r>
+        <w:rPr>
+          <w:rFonts w:ascii="Arial" w:eastAsia="Times New Roman" w:hAnsi="Arial" w:cs="Arial"/>
+          <w:i/>
+          <w:iCs/>
+          <w:color w:val="202122"/>
+          <w:sz w:val="21"/>
+          <w:szCs w:val="21"/>
+          <w:lang w:val="en-AU" w:eastAsia="en-GB"/>
+        </w:rPr>
+        <w:t>P</w:t>
+      </w:r>
+      <w:r>
+        <w:rPr>
+          <w:rFonts w:ascii="Arial" w:eastAsia="Times New Roman" w:hAnsi="Arial" w:cs="Arial"/>
+          <w:color w:val="202122"/>
+          <w:sz w:val="21"/>
+          <w:szCs w:val="21"/>
+          <w:lang w:val="en-AU" w:eastAsia="en-GB"/>
+        </w:rPr>
+        <w:t> (</w:t>
+      </w:r>
+      <w:r>
+        <w:rPr>
+          <w:rFonts w:ascii="Arial" w:eastAsia="Times New Roman" w:hAnsi="Arial" w:cs="Arial"/>
+          <w:i/>
+          <w:iCs/>
+          <w:color w:val="202122"/>
+          <w:sz w:val="21"/>
+          <w:szCs w:val="21"/>
+          <w:lang w:val="en-AU" w:eastAsia="en-GB"/>
+        </w:rPr>
+        <w:t>A</w:t>
+      </w:r>
+      <w:r>
+        <w:rPr>
+          <w:rFonts w:ascii="Arial" w:eastAsia="Times New Roman" w:hAnsi="Arial" w:cs="Arial"/>
+          <w:color w:val="202122"/>
+          <w:sz w:val="21"/>
+          <w:szCs w:val="21"/>
+          <w:lang w:val="en-AU" w:eastAsia="en-GB"/>
+        </w:rPr>
+        <w:t>), the </w:t>
+      </w:r>
+      <w:r>
+        <w:rPr>
+          <w:rFonts w:ascii="Arial" w:eastAsia="Times New Roman" w:hAnsi="Arial" w:cs="Arial"/>
+          <w:i/>
+          <w:iCs/>
+          <w:color w:val="202122"/>
+          <w:sz w:val="21"/>
+          <w:szCs w:val="21"/>
+          <w:lang w:val="en-AU" w:eastAsia="en-GB"/>
+        </w:rPr>
+        <w:t>prior</w:t>
+      </w:r>
+      <w:r>
+        <w:rPr>
+          <w:rFonts w:ascii="Arial" w:eastAsia="Times New Roman" w:hAnsi="Arial" w:cs="Arial"/>
+          <w:color w:val="202122"/>
+          <w:sz w:val="21"/>
+          <w:szCs w:val="21"/>
+          <w:lang w:val="en-AU" w:eastAsia="en-GB"/>
+        </w:rPr>
+        <w:t>, is the initial degree of belief in </w:t>
+      </w:r>
+      <w:r>
+        <w:rPr>
+          <w:rFonts w:ascii="Arial" w:eastAsia="Times New Roman" w:hAnsi="Arial" w:cs="Arial"/>
+          <w:i/>
+          <w:iCs/>
+          <w:color w:val="202122"/>
+          <w:sz w:val="21"/>
+          <w:szCs w:val="21"/>
+          <w:lang w:val="en-AU" w:eastAsia="en-GB"/>
+        </w:rPr>
+        <w:t>A</w:t>
+      </w:r>
+      <w:r>
+        <w:rPr>
+          <w:rFonts w:ascii="Arial" w:eastAsia="Times New Roman" w:hAnsi="Arial" w:cs="Arial"/>
+          <w:color w:val="202122"/>
+          <w:sz w:val="21"/>
+          <w:szCs w:val="21"/>
+          <w:lang w:val="en-AU" w:eastAsia="en-GB"/>
+        </w:rPr>
+        <w:t>.</w:t>
+      </w:r>
+    </w:p>
+    <w:p>
+      <w:pPr>
+        <w:numPr>
+          <w:ilvl w:val="0"/>
+          <w:numId w:val="5"/>
+        </w:numPr>
+        <w:shd w:val="clear" w:color="auto" w:fill="FFFFFF"/>
+        <w:spacing w:before="100" w:beforeAutospacing="1" w:after="24" w:line="240" w:lineRule="auto"/>
+        <w:ind w:left="1104"/>
+        <w:rPr>
+          <w:rFonts w:ascii="Arial" w:eastAsia="Times New Roman" w:hAnsi="Arial" w:cs="Arial"/>
+          <w:color w:val="202122"/>
+          <w:sz w:val="21"/>
+          <w:szCs w:val="21"/>
+          <w:lang w:val="en-AU" w:eastAsia="en-GB"/>
+        </w:rPr>
+      </w:pPr>
+      <w:r>
+        <w:rPr>
+          <w:rFonts w:ascii="Arial" w:eastAsia="Times New Roman" w:hAnsi="Arial" w:cs="Arial"/>
+          <w:i/>
+          <w:iCs/>
+          <w:color w:val="202122"/>
+          <w:sz w:val="21"/>
+          <w:szCs w:val="21"/>
+          <w:lang w:val="en-AU" w:eastAsia="en-GB"/>
+        </w:rPr>
+        <w:t>P</w:t>
+      </w:r>
+      <w:r>
+        <w:rPr>
+          <w:rFonts w:ascii="Arial" w:eastAsia="Times New Roman" w:hAnsi="Arial" w:cs="Arial"/>
+          <w:color w:val="202122"/>
+          <w:sz w:val="21"/>
+          <w:szCs w:val="21"/>
+          <w:lang w:val="en-AU" w:eastAsia="en-GB"/>
+        </w:rPr>
+        <w:t> (</w:t>
+      </w:r>
+      <w:r>
+        <w:rPr>
+          <w:rFonts w:ascii="Arial" w:eastAsia="Times New Roman" w:hAnsi="Arial" w:cs="Arial"/>
+          <w:i/>
+          <w:iCs/>
+          <w:color w:val="202122"/>
+          <w:sz w:val="21"/>
+          <w:szCs w:val="21"/>
+          <w:lang w:val="en-AU" w:eastAsia="en-GB"/>
+        </w:rPr>
+        <w:t>A</w:t>
+      </w:r>
+      <w:r>
+        <w:rPr>
+          <w:rFonts w:ascii="Arial" w:eastAsia="Times New Roman" w:hAnsi="Arial" w:cs="Arial"/>
+          <w:color w:val="202122"/>
+          <w:sz w:val="21"/>
+          <w:szCs w:val="21"/>
+          <w:lang w:val="en-AU" w:eastAsia="en-GB"/>
+        </w:rPr>
+        <w:t> | </w:t>
+      </w:r>
+      <w:r>
+        <w:rPr>
+          <w:rFonts w:ascii="Arial" w:eastAsia="Times New Roman" w:hAnsi="Arial" w:cs="Arial"/>
+          <w:i/>
+          <w:iCs/>
+          <w:color w:val="202122"/>
+          <w:sz w:val="21"/>
+          <w:szCs w:val="21"/>
+          <w:lang w:val="en-AU" w:eastAsia="en-GB"/>
+        </w:rPr>
+        <w:t>B</w:t>
+      </w:r>
+      <w:r>
+        <w:rPr>
+          <w:rFonts w:ascii="Arial" w:eastAsia="Times New Roman" w:hAnsi="Arial" w:cs="Arial"/>
+          <w:color w:val="202122"/>
+          <w:sz w:val="21"/>
+          <w:szCs w:val="21"/>
+          <w:lang w:val="en-AU" w:eastAsia="en-GB"/>
+        </w:rPr>
+        <w:t>), the </w:t>
+      </w:r>
+      <w:r>
+        <w:rPr>
+          <w:rFonts w:ascii="Arial" w:eastAsia="Times New Roman" w:hAnsi="Arial" w:cs="Arial"/>
+          <w:i/>
+          <w:iCs/>
+          <w:color w:val="202122"/>
+          <w:sz w:val="21"/>
+          <w:szCs w:val="21"/>
+          <w:lang w:val="en-AU" w:eastAsia="en-GB"/>
+        </w:rPr>
+        <w:t>posterior</w:t>
+      </w:r>
+      <w:r>
+        <w:rPr>
+          <w:rFonts w:ascii="Arial" w:eastAsia="Times New Roman" w:hAnsi="Arial" w:cs="Arial"/>
+          <w:color w:val="202122"/>
+          <w:sz w:val="21"/>
+          <w:szCs w:val="21"/>
+          <w:lang w:val="en-AU" w:eastAsia="en-GB"/>
+        </w:rPr>
+        <w:t>, is the degree of belief after incorporating news that </w:t>
+      </w:r>
+      <w:r>
+        <w:rPr>
+          <w:rFonts w:ascii="Arial" w:eastAsia="Times New Roman" w:hAnsi="Arial" w:cs="Arial"/>
+          <w:i/>
+          <w:iCs/>
+          <w:color w:val="202122"/>
+          <w:sz w:val="21"/>
+          <w:szCs w:val="21"/>
+          <w:lang w:val="en-AU" w:eastAsia="en-GB"/>
+        </w:rPr>
+        <w:t>B</w:t>
+      </w:r>
+      <w:r>
+        <w:rPr>
+          <w:rFonts w:ascii="Arial" w:eastAsia="Times New Roman" w:hAnsi="Arial" w:cs="Arial"/>
+          <w:color w:val="202122"/>
+          <w:sz w:val="21"/>
+          <w:szCs w:val="21"/>
+          <w:lang w:val="en-AU" w:eastAsia="en-GB"/>
+        </w:rPr>
+        <w:t> is true.</w:t>
+      </w:r>
+    </w:p>
+    <w:p>
+      <w:pPr>
+        <w:numPr>
+          <w:ilvl w:val="0"/>
+          <w:numId w:val="5"/>
+        </w:numPr>
+        <w:shd w:val="clear" w:color="auto" w:fill="FFFFFF"/>
+        <w:spacing w:beforeAutospacing="1" w:after="0" w:line="240" w:lineRule="auto"/>
+        <w:ind w:left="1104"/>
+        <w:rPr>
+          <w:rFonts w:ascii="Arial" w:eastAsia="Times New Roman" w:hAnsi="Arial" w:cs="Arial"/>
+          <w:color w:val="202122"/>
+          <w:sz w:val="21"/>
+          <w:szCs w:val="21"/>
+          <w:lang w:val="en-AU" w:eastAsia="en-GB"/>
+        </w:rPr>
+      </w:pPr>
+      <w:r>
+        <w:rPr>
+          <w:rFonts w:ascii="Arial" w:eastAsia="Times New Roman" w:hAnsi="Arial" w:cs="Arial"/>
+          <w:color w:val="202122"/>
+          <w:sz w:val="21"/>
+          <w:szCs w:val="21"/>
+          <w:lang w:val="en-AU" w:eastAsia="en-GB"/>
+        </w:rPr>
+        <w:t>the quotient </w:t>
+      </w:r>
+      <w:proofErr w:type="gramStart"/>
+      <w:r>
+        <w:rPr>
+          <w:rFonts w:ascii="Arial" w:eastAsia="Times New Roman" w:hAnsi="Arial" w:cs="Arial"/>
+          <w:i/>
+          <w:iCs/>
+          <w:color w:val="202122"/>
+          <w:sz w:val="18"/>
+          <w:szCs w:val="18"/>
+          <w:lang w:val="en-AU" w:eastAsia="en-GB"/>
+        </w:rPr>
+        <w:t>P</w:t>
+      </w:r>
+      <w:r>
+        <w:rPr>
+          <w:rFonts w:ascii="Arial" w:eastAsia="Times New Roman" w:hAnsi="Arial" w:cs="Arial"/>
+          <w:color w:val="202122"/>
+          <w:sz w:val="18"/>
+          <w:szCs w:val="18"/>
+          <w:lang w:val="en-AU" w:eastAsia="en-GB"/>
+        </w:rPr>
+        <w:t>(</w:t>
+      </w:r>
+      <w:proofErr w:type="gramEnd"/>
+      <w:r>
+        <w:rPr>
+          <w:rFonts w:ascii="Arial" w:eastAsia="Times New Roman" w:hAnsi="Arial" w:cs="Arial"/>
+          <w:i/>
+          <w:iCs/>
+          <w:color w:val="202122"/>
+          <w:sz w:val="18"/>
+          <w:szCs w:val="18"/>
+          <w:lang w:val="en-AU" w:eastAsia="en-GB"/>
+        </w:rPr>
+        <w:t>B</w:t>
+      </w:r>
+      <w:r>
+        <w:rPr>
+          <w:rFonts w:ascii="Arial" w:eastAsia="Times New Roman" w:hAnsi="Arial" w:cs="Arial"/>
+          <w:color w:val="202122"/>
+          <w:sz w:val="18"/>
+          <w:szCs w:val="18"/>
+          <w:lang w:val="en-AU" w:eastAsia="en-GB"/>
+        </w:rPr>
+        <w:t> | </w:t>
+      </w:r>
+      <w:r>
+        <w:rPr>
+          <w:rFonts w:ascii="Arial" w:eastAsia="Times New Roman" w:hAnsi="Arial" w:cs="Arial"/>
+          <w:i/>
+          <w:iCs/>
+          <w:color w:val="202122"/>
+          <w:sz w:val="18"/>
+          <w:szCs w:val="18"/>
+          <w:lang w:val="en-AU" w:eastAsia="en-GB"/>
+        </w:rPr>
+        <w:t>A</w:t>
+      </w:r>
+      <w:r>
+        <w:rPr>
+          <w:rFonts w:ascii="Arial" w:eastAsia="Times New Roman" w:hAnsi="Arial" w:cs="Arial"/>
+          <w:color w:val="202122"/>
+          <w:sz w:val="18"/>
+          <w:szCs w:val="18"/>
+          <w:lang w:val="en-AU" w:eastAsia="en-GB"/>
+        </w:rPr>
+        <w:t>)</w:t>
+      </w:r>
+      <w:r>
+        <w:rPr>
+          <w:rFonts w:ascii="Arial" w:eastAsia="Times New Roman" w:hAnsi="Arial" w:cs="Arial"/>
+          <w:color w:val="202122"/>
+          <w:sz w:val="18"/>
+          <w:szCs w:val="18"/>
+          <w:bdr w:val="none" w:sz="0" w:space="0" w:color="auto" w:frame="1"/>
+          <w:lang w:val="en-AU" w:eastAsia="en-GB"/>
+        </w:rPr>
+        <w:t>/</w:t>
+      </w:r>
+      <w:r>
+        <w:rPr>
+          <w:rFonts w:ascii="Arial" w:eastAsia="Times New Roman" w:hAnsi="Arial" w:cs="Arial"/>
+          <w:i/>
+          <w:iCs/>
+          <w:color w:val="202122"/>
+          <w:sz w:val="18"/>
+          <w:szCs w:val="18"/>
+          <w:bdr w:val="single" w:sz="6" w:space="0" w:color="auto" w:frame="1"/>
+          <w:lang w:val="en-AU" w:eastAsia="en-GB"/>
+        </w:rPr>
+        <w:t>P</w:t>
+      </w:r>
+      <w:r>
+        <w:rPr>
+          <w:rFonts w:ascii="Arial" w:eastAsia="Times New Roman" w:hAnsi="Arial" w:cs="Arial"/>
+          <w:color w:val="202122"/>
+          <w:sz w:val="18"/>
+          <w:szCs w:val="18"/>
+          <w:bdr w:val="single" w:sz="6" w:space="0" w:color="auto" w:frame="1"/>
+          <w:lang w:val="en-AU" w:eastAsia="en-GB"/>
+        </w:rPr>
+        <w:t>(</w:t>
+      </w:r>
+      <w:r>
+        <w:rPr>
+          <w:rFonts w:ascii="Arial" w:eastAsia="Times New Roman" w:hAnsi="Arial" w:cs="Arial"/>
+          <w:i/>
+          <w:iCs/>
+          <w:color w:val="202122"/>
+          <w:sz w:val="18"/>
+          <w:szCs w:val="18"/>
+          <w:bdr w:val="single" w:sz="6" w:space="0" w:color="auto" w:frame="1"/>
+          <w:lang w:val="en-AU" w:eastAsia="en-GB"/>
+        </w:rPr>
+        <w:t>B</w:t>
+      </w:r>
+      <w:r>
+        <w:rPr>
+          <w:rFonts w:ascii="Arial" w:eastAsia="Times New Roman" w:hAnsi="Arial" w:cs="Arial"/>
+          <w:color w:val="202122"/>
+          <w:sz w:val="18"/>
+          <w:szCs w:val="18"/>
+          <w:bdr w:val="single" w:sz="6" w:space="0" w:color="auto" w:frame="1"/>
+          <w:lang w:val="en-AU" w:eastAsia="en-GB"/>
+        </w:rPr>
+        <w:t>)</w:t>
+      </w:r>
+      <w:r>
+        <w:rPr>
+          <w:rFonts w:ascii="Arial" w:eastAsia="Times New Roman" w:hAnsi="Arial" w:cs="Arial"/>
+          <w:color w:val="202122"/>
+          <w:sz w:val="21"/>
+          <w:szCs w:val="21"/>
+          <w:lang w:val="en-AU" w:eastAsia="en-GB"/>
+        </w:rPr>
+        <w:t> represents the support </w:t>
+      </w:r>
+      <w:r>
+        <w:rPr>
+          <w:rFonts w:ascii="Arial" w:eastAsia="Times New Roman" w:hAnsi="Arial" w:cs="Arial"/>
+          <w:i/>
+          <w:iCs/>
+          <w:color w:val="202122"/>
+          <w:sz w:val="21"/>
+          <w:szCs w:val="21"/>
+          <w:lang w:val="en-AU" w:eastAsia="en-GB"/>
+        </w:rPr>
+        <w:t>B</w:t>
+      </w:r>
+      <w:r>
+        <w:rPr>
+          <w:rFonts w:ascii="Arial" w:eastAsia="Times New Roman" w:hAnsi="Arial" w:cs="Arial"/>
+          <w:color w:val="202122"/>
+          <w:sz w:val="21"/>
+          <w:szCs w:val="21"/>
+          <w:lang w:val="en-AU" w:eastAsia="en-GB"/>
+        </w:rPr>
+        <w:t> provides for </w:t>
+      </w:r>
+      <w:r>
+        <w:rPr>
+          <w:rFonts w:ascii="Arial" w:eastAsia="Times New Roman" w:hAnsi="Arial" w:cs="Arial"/>
+          <w:i/>
+          <w:iCs/>
+          <w:color w:val="202122"/>
+          <w:sz w:val="21"/>
+          <w:szCs w:val="21"/>
+          <w:lang w:val="en-AU" w:eastAsia="en-GB"/>
+        </w:rPr>
+        <w:t>A</w:t>
+      </w:r>
+      <w:r>
+        <w:rPr>
+          <w:rFonts w:ascii="Arial" w:eastAsia="Times New Roman" w:hAnsi="Arial" w:cs="Arial"/>
+          <w:color w:val="202122"/>
+          <w:sz w:val="21"/>
+          <w:szCs w:val="21"/>
+          <w:lang w:val="en-AU" w:eastAsia="en-GB"/>
+        </w:rPr>
+        <w:t>.</w:t>
+      </w:r>
+    </w:p>
+    <w:p>
+      <w:pPr>
+        <w:rPr>
+          <w:color w:val="000000" w:themeColor="text1"/>
+          <w:sz w:val="26"/>
+          <w:szCs w:val="26"/>
+        </w:rPr>
+      </w:pPr>
+    </w:p>
+    <w:p>
+      <w:pPr>
+        <w:rPr>
+          <w:color w:val="000000" w:themeColor="text1"/>
+          <w:sz w:val="26"/>
+          <w:szCs w:val="26"/>
+        </w:rPr>
+      </w:pPr>
+      <w:hyperlink r:id="rId8" w:history="1">
+        <w:r>
+          <w:rPr>
+            <w:rStyle w:val="Hyperlink"/>
+            <w:sz w:val="26"/>
+            <w:szCs w:val="26"/>
+          </w:rPr>
+          <w:t>https://en.wikipedia.org/wiki/Bayes%27_theorem</w:t>
+        </w:r>
+      </w:hyperlink>
+    </w:p>
+    <w:p>
+      <w:pPr>
+        <w:rPr>
+          <w:color w:val="000000" w:themeColor="text1"/>
+          <w:sz w:val="26"/>
+          <w:szCs w:val="26"/>
+        </w:rPr>
+      </w:pPr>
+      <w:r>
+        <w:rPr>
+          <w:color w:val="000000" w:themeColor="text1"/>
+          <w:sz w:val="26"/>
+          <w:szCs w:val="26"/>
+        </w:rPr>
+        <w:lastRenderedPageBreak/>
+        <w:t>Naïve Bayes Classifier Algorithm</w:t>
+      </w:r>
+    </w:p>
+    <w:p>
+      <w:pPr>
+        <w:pStyle w:val="ListParagraph"/>
+        <w:numPr>
+          <w:ilvl w:val="0"/>
+          <w:numId w:val="6"/>
+        </w:numPr>
+        <w:rPr>
+          <w:color w:val="000000" w:themeColor="text1"/>
+          <w:sz w:val="26"/>
+          <w:szCs w:val="26"/>
+        </w:rPr>
+      </w:pPr>
+      <w:r>
+        <w:rPr>
+          <w:color w:val="000000" w:themeColor="text1"/>
+          <w:sz w:val="26"/>
+          <w:szCs w:val="26"/>
+        </w:rPr>
+        <w:t xml:space="preserve">Is a supervised learning algorithm, which is based on Bayes theorem and used for solving classification </w:t>
+      </w:r>
+      <w:proofErr w:type="gramStart"/>
+      <w:r>
+        <w:rPr>
+          <w:color w:val="000000" w:themeColor="text1"/>
+          <w:sz w:val="26"/>
+          <w:szCs w:val="26"/>
+        </w:rPr>
+        <w:t>problems</w:t>
+      </w:r>
+      <w:proofErr w:type="gramEnd"/>
+    </w:p>
+    <w:p>
+      <w:pPr>
+        <w:pStyle w:val="ListParagraph"/>
+        <w:numPr>
+          <w:ilvl w:val="0"/>
+          <w:numId w:val="6"/>
+        </w:numPr>
+        <w:rPr>
+          <w:color w:val="000000" w:themeColor="text1"/>
+          <w:sz w:val="26"/>
+          <w:szCs w:val="26"/>
+        </w:rPr>
+      </w:pPr>
+      <w:r>
+        <w:rPr>
+          <w:color w:val="000000" w:themeColor="text1"/>
+          <w:sz w:val="26"/>
+          <w:szCs w:val="26"/>
+        </w:rPr>
+        <w:t>It is mainly used in text classification that includes a high-dimensional training dataset</w:t>
+      </w:r>
+    </w:p>
+    <w:p>
+      <w:pPr>
+        <w:pStyle w:val="ListParagraph"/>
+        <w:numPr>
+          <w:ilvl w:val="0"/>
+          <w:numId w:val="6"/>
+        </w:numPr>
+        <w:rPr>
+          <w:color w:val="000000" w:themeColor="text1"/>
+          <w:sz w:val="26"/>
+          <w:szCs w:val="26"/>
+        </w:rPr>
+      </w:pPr>
+      <w:r>
+        <w:rPr>
+          <w:color w:val="000000" w:themeColor="text1"/>
+          <w:sz w:val="26"/>
+          <w:szCs w:val="26"/>
+        </w:rPr>
+        <w:t xml:space="preserve">Naïve Bayes classifier is one of the simple and most effective classification algorithms which helps in building the fast machine learning models that can make quick predications </w:t>
+      </w:r>
+    </w:p>
+    <w:p>
+      <w:pPr>
+        <w:pStyle w:val="ListParagraph"/>
+        <w:numPr>
+          <w:ilvl w:val="0"/>
+          <w:numId w:val="6"/>
+        </w:numPr>
+        <w:rPr>
+          <w:color w:val="000000" w:themeColor="text1"/>
+          <w:sz w:val="26"/>
+          <w:szCs w:val="26"/>
+        </w:rPr>
+      </w:pPr>
+      <w:r>
+        <w:rPr>
+          <w:color w:val="000000" w:themeColor="text1"/>
+          <w:sz w:val="26"/>
+          <w:szCs w:val="26"/>
+        </w:rPr>
+        <w:t xml:space="preserve">It is a probabilistic classifier, which means it predicts </w:t>
+      </w:r>
+      <w:proofErr w:type="gramStart"/>
+      <w:r>
+        <w:rPr>
+          <w:color w:val="000000" w:themeColor="text1"/>
+          <w:sz w:val="26"/>
+          <w:szCs w:val="26"/>
+        </w:rPr>
+        <w:t>on the basis of</w:t>
+      </w:r>
+      <w:proofErr w:type="gramEnd"/>
+      <w:r>
+        <w:rPr>
+          <w:color w:val="000000" w:themeColor="text1"/>
+          <w:sz w:val="26"/>
+          <w:szCs w:val="26"/>
+        </w:rPr>
+        <w:t xml:space="preserve"> the probability of an object</w:t>
+      </w:r>
+    </w:p>
+    <w:p>
+      <w:pPr>
+        <w:jc w:val="both"/>
+        <w:rPr>
+          <w:color w:val="000000" w:themeColor="text1"/>
+          <w:sz w:val="26"/>
+          <w:szCs w:val="26"/>
+        </w:rPr>
+      </w:pPr>
+    </w:p>
+    <w:p>
+      <w:pPr>
+        <w:jc w:val="both"/>
+        <w:rPr>
+          <w:color w:val="000000" w:themeColor="text1"/>
+          <w:sz w:val="26"/>
+          <w:szCs w:val="26"/>
+        </w:rPr>
+      </w:pPr>
+      <w:r>
+        <w:rPr>
+          <w:color w:val="000000" w:themeColor="text1"/>
+          <w:sz w:val="26"/>
+          <w:szCs w:val="26"/>
+        </w:rPr>
+        <w:t xml:space="preserve">A pretty good link explaining Naïve bayes algorithm with an pretty good example </w:t>
+      </w:r>
+      <w:proofErr w:type="gramStart"/>
+      <w:r>
+        <w:rPr>
+          <w:color w:val="000000" w:themeColor="text1"/>
+          <w:sz w:val="26"/>
+          <w:szCs w:val="26"/>
+        </w:rPr>
+        <w:t>( not</w:t>
+      </w:r>
+      <w:proofErr w:type="gramEnd"/>
+      <w:r>
+        <w:rPr>
+          <w:color w:val="000000" w:themeColor="text1"/>
+          <w:sz w:val="26"/>
+          <w:szCs w:val="26"/>
+        </w:rPr>
+        <w:t xml:space="preserve"> sure if naïve bayes if the way to go yet)</w:t>
+      </w:r>
+    </w:p>
+    <w:p>
+      <w:pPr>
+        <w:jc w:val="both"/>
+        <w:rPr>
+          <w:color w:val="000000" w:themeColor="text1"/>
+          <w:sz w:val="26"/>
+          <w:szCs w:val="26"/>
+        </w:rPr>
+      </w:pPr>
+      <w:hyperlink r:id="rId9" w:history="1">
+        <w:r>
+          <w:rPr>
+            <w:rStyle w:val="Hyperlink"/>
+            <w:sz w:val="26"/>
+            <w:szCs w:val="26"/>
+          </w:rPr>
+          <w:t>https://www.javatpoint.com/machine-learning-naive-bayes-classifier</w:t>
+        </w:r>
+      </w:hyperlink>
+    </w:p>
+    <w:p>
+      <w:pPr>
+        <w:jc w:val="both"/>
+        <w:rPr>
+          <w:color w:val="000000" w:themeColor="text1"/>
+          <w:sz w:val="26"/>
+          <w:szCs w:val="26"/>
+        </w:rPr>
+      </w:pPr>
+    </w:p>
+    <w:p>
+      <w:pPr>
+        <w:jc w:val="both"/>
+        <w:rPr>
+          <w:color w:val="000000" w:themeColor="text1"/>
+          <w:sz w:val="26"/>
+          <w:szCs w:val="26"/>
+        </w:rPr>
+      </w:pPr>
+      <w:proofErr w:type="spellStart"/>
+      <w:r>
+        <w:rPr>
+          <w:color w:val="000000" w:themeColor="text1"/>
+          <w:sz w:val="26"/>
+          <w:szCs w:val="26"/>
+        </w:rPr>
+        <w:t>Bayseian</w:t>
+      </w:r>
+      <w:proofErr w:type="spellEnd"/>
+      <w:r>
+        <w:rPr>
+          <w:color w:val="000000" w:themeColor="text1"/>
+          <w:sz w:val="26"/>
+          <w:szCs w:val="26"/>
+        </w:rPr>
+        <w:t xml:space="preserve"> Algorithms</w:t>
+      </w:r>
+    </w:p>
+    <w:p>
+      <w:pPr>
+        <w:jc w:val="both"/>
+        <w:rPr>
+          <w:color w:val="000000" w:themeColor="text1"/>
+          <w:sz w:val="26"/>
+          <w:szCs w:val="26"/>
+        </w:rPr>
+      </w:pPr>
+      <w:r>
+        <w:rPr>
+          <w:color w:val="000000" w:themeColor="text1"/>
+          <w:sz w:val="26"/>
+          <w:szCs w:val="26"/>
+        </w:rPr>
+        <w:t xml:space="preserve">A family of algorithms where all of them share a common principle, </w:t>
+      </w:r>
+      <w:proofErr w:type="gramStart"/>
+      <w:r>
+        <w:rPr>
+          <w:color w:val="000000" w:themeColor="text1"/>
+          <w:sz w:val="26"/>
+          <w:szCs w:val="26"/>
+        </w:rPr>
+        <w:t>i.e.</w:t>
+      </w:r>
+      <w:proofErr w:type="gramEnd"/>
+      <w:r>
+        <w:rPr>
+          <w:color w:val="000000" w:themeColor="text1"/>
+          <w:sz w:val="26"/>
+          <w:szCs w:val="26"/>
+        </w:rPr>
+        <w:t xml:space="preserve"> every pair of features being classified is independent of each other. </w:t>
+      </w:r>
+      <w:r>
+        <w:rPr>
+          <w:color w:val="000000" w:themeColor="text1"/>
+          <w:sz w:val="26"/>
+          <w:szCs w:val="26"/>
+        </w:rPr>
+        <w:t xml:space="preserve">Naïve Bayes </w:t>
+      </w:r>
+      <w:proofErr w:type="spellStart"/>
+      <w:r>
+        <w:rPr>
+          <w:color w:val="000000" w:themeColor="text1"/>
+          <w:sz w:val="26"/>
+          <w:szCs w:val="26"/>
+        </w:rPr>
+        <w:t>clssifiers</w:t>
+      </w:r>
+      <w:proofErr w:type="spellEnd"/>
+      <w:r>
+        <w:rPr>
+          <w:color w:val="000000" w:themeColor="text1"/>
+          <w:sz w:val="26"/>
+          <w:szCs w:val="26"/>
+        </w:rPr>
+        <w:t xml:space="preserve"> are a </w:t>
+      </w:r>
+      <w:proofErr w:type="gramStart"/>
+      <w:r>
+        <w:rPr>
+          <w:color w:val="000000" w:themeColor="text1"/>
+          <w:sz w:val="26"/>
+          <w:szCs w:val="26"/>
+        </w:rPr>
+        <w:t xml:space="preserve">collection </w:t>
+      </w:r>
+      <w:proofErr w:type="spellStart"/>
+      <w:r>
+        <w:rPr>
+          <w:color w:val="000000" w:themeColor="text1"/>
+          <w:sz w:val="26"/>
+          <w:szCs w:val="26"/>
+        </w:rPr>
+        <w:t>fo</w:t>
+      </w:r>
+      <w:proofErr w:type="spellEnd"/>
+      <w:r>
+        <w:rPr>
+          <w:color w:val="000000" w:themeColor="text1"/>
+          <w:sz w:val="26"/>
+          <w:szCs w:val="26"/>
+        </w:rPr>
+        <w:t xml:space="preserve"> classification algorithms</w:t>
+      </w:r>
+      <w:proofErr w:type="gramEnd"/>
+      <w:r>
+        <w:rPr>
+          <w:color w:val="000000" w:themeColor="text1"/>
+          <w:sz w:val="26"/>
+          <w:szCs w:val="26"/>
+        </w:rPr>
+        <w:t xml:space="preserve"> based on </w:t>
+      </w:r>
+      <w:proofErr w:type="spellStart"/>
+      <w:r>
+        <w:rPr>
+          <w:color w:val="000000" w:themeColor="text1"/>
+          <w:sz w:val="26"/>
+          <w:szCs w:val="26"/>
+        </w:rPr>
+        <w:t>Baye’s</w:t>
+      </w:r>
+      <w:proofErr w:type="spellEnd"/>
+      <w:r>
+        <w:rPr>
+          <w:color w:val="000000" w:themeColor="text1"/>
+          <w:sz w:val="26"/>
+          <w:szCs w:val="26"/>
+        </w:rPr>
+        <w:t xml:space="preserve"> theorem. </w:t>
+      </w:r>
+      <w:proofErr w:type="spellStart"/>
+      <w:r>
+        <w:rPr>
+          <w:color w:val="000000" w:themeColor="text1"/>
+          <w:sz w:val="26"/>
+          <w:szCs w:val="26"/>
+        </w:rPr>
+        <w:t>Bayes’s</w:t>
+      </w:r>
+      <w:proofErr w:type="spellEnd"/>
+      <w:r>
+        <w:rPr>
+          <w:color w:val="000000" w:themeColor="text1"/>
+          <w:sz w:val="26"/>
+          <w:szCs w:val="26"/>
+        </w:rPr>
+        <w:t xml:space="preserve"> formula provides relationship between </w:t>
+      </w:r>
+      <w:proofErr w:type="gramStart"/>
+      <w:r>
+        <w:rPr>
+          <w:color w:val="000000" w:themeColor="text1"/>
+          <w:sz w:val="26"/>
+          <w:szCs w:val="26"/>
+        </w:rPr>
+        <w:t>P(</w:t>
+      </w:r>
+      <w:proofErr w:type="gramEnd"/>
+      <w:r>
+        <w:rPr>
+          <w:color w:val="000000" w:themeColor="text1"/>
+          <w:sz w:val="26"/>
+          <w:szCs w:val="26"/>
+        </w:rPr>
+        <w:t>A |B) and P(B|A)</w:t>
+      </w:r>
+    </w:p>
+    <w:p>
+      <w:pPr>
+        <w:jc w:val="both"/>
+        <w:rPr>
+          <w:color w:val="000000" w:themeColor="text1"/>
+          <w:sz w:val="26"/>
+          <w:szCs w:val="26"/>
+        </w:rPr>
+      </w:pPr>
+      <w:r>
+        <w:rPr>
+          <w:noProof/>
+          <w:color w:val="000000" w:themeColor="text1"/>
+          <w:sz w:val="26"/>
+          <w:szCs w:val="26"/>
+        </w:rPr>
+        <w:drawing>
+          <wp:inline distT="0" distB="0" distL="0" distR="0" wp14:anchorId="530758BE" wp14:editId="4DCEE8DB">
+            <wp:extent cx="3255948" cy="2528797"/>
+            <wp:effectExtent l="0" t="0" r="0" b="0"/>
+            <wp:docPr id="2" name="Picture 2" descr="Text&#10;&#10;Description automatically generated"/>
+            <wp:cNvGraphicFramePr>
+              <a:graphicFrameLocks xmlns:a="http://schemas.openxmlformats.org/drawingml/2006/main" noChangeAspect="1"/>
+            </wp:cNvGraphicFramePr>
+            <a:graphic xmlns:a="http://schemas.openxmlformats.org/drawingml/2006/main">
+              <a:graphicData uri="http://schemas.openxmlformats.org/drawingml/2006/picture">
+                <pic:pic xmlns:pic="http://schemas.openxmlformats.org/drawingml/2006/picture">
+                  <pic:nvPicPr>
+                    <pic:cNvPr id="2" name="Picture 2" descr="Text&#10;&#10;Description automatically generated"/>
+                    <pic:cNvPicPr/>
+                  </pic:nvPicPr>
+                  <pic:blipFill>
+                    <a:blip r:embed="rId10" cstate="print">
+                      <a:extLst>
+                        <a:ext uri="{28A0092B-C50C-407E-A947-70E740481C1C}">
+                          <a14:useLocalDpi xmlns:a14="http://schemas.microsoft.com/office/drawing/2010/main" val="0"/>
+                        </a:ext>
+                      </a:extLst>
+                    </a:blip>
+                    <a:stretch>
+                      <a:fillRect/>
+                    </a:stretch>
+                  </pic:blipFill>
+                  <pic:spPr>
+                    <a:xfrm>
+                      <a:off x="0" y="0"/>
+                      <a:ext cx="3258151" cy="2530508"/>
+                    </a:xfrm>
+                    <a:prstGeom prst="rect">
+                      <a:avLst/>
+                    </a:prstGeom>
+                  </pic:spPr>
+                </pic:pic>
+              </a:graphicData>
+            </a:graphic>
+          </wp:inline>
+        </w:drawing>
+      </w:r>
+    </w:p>
+    <w:p>
+      <w:pPr>
+        <w:jc w:val="both"/>
+        <w:rPr>
+          <w:color w:val="000000" w:themeColor="text1"/>
+          <w:sz w:val="26"/>
+          <w:szCs w:val="26"/>
+        </w:rPr>
+      </w:pPr>
+    </w:p>
+    <w:p>
+      <w:pPr>
+        <w:jc w:val="both"/>
+        <w:rPr>
+          <w:color w:val="000000" w:themeColor="text1"/>
+          <w:sz w:val="26"/>
+          <w:szCs w:val="26"/>
+        </w:rPr>
+      </w:pPr>
+      <w:r>
+        <w:rPr>
+          <w:color w:val="000000" w:themeColor="text1"/>
+          <w:sz w:val="26"/>
+          <w:szCs w:val="26"/>
+        </w:rPr>
+        <w:t>Naïve Bayes</w:t>
+      </w:r>
+    </w:p>
+    <w:p>
+      <w:pPr>
+        <w:jc w:val="both"/>
+        <w:rPr>
+          <w:color w:val="000000" w:themeColor="text1"/>
+          <w:sz w:val="26"/>
+          <w:szCs w:val="26"/>
+        </w:rPr>
+      </w:pPr>
+      <w:r>
+        <w:rPr>
+          <w:color w:val="000000" w:themeColor="text1"/>
+          <w:sz w:val="26"/>
+          <w:szCs w:val="26"/>
+        </w:rPr>
+        <w:t>A Naïve Bayes algorithm assumes that each of the features it uses are conditionally independent of one another given some class. It provides a way of calculating posterior probability P(</w:t>
+      </w:r>
+      <w:proofErr w:type="spellStart"/>
+      <w:r>
+        <w:rPr>
+          <w:color w:val="000000" w:themeColor="text1"/>
+          <w:sz w:val="26"/>
+          <w:szCs w:val="26"/>
+        </w:rPr>
+        <w:t>c|x</w:t>
+      </w:r>
+      <w:proofErr w:type="spellEnd"/>
+      <w:r>
+        <w:rPr>
+          <w:color w:val="000000" w:themeColor="text1"/>
+          <w:sz w:val="26"/>
+          <w:szCs w:val="26"/>
+        </w:rPr>
+        <w:t>) from P(c), P(x) and P(</w:t>
+      </w:r>
+      <w:proofErr w:type="spellStart"/>
+      <w:r>
+        <w:rPr>
+          <w:color w:val="000000" w:themeColor="text1"/>
+          <w:sz w:val="26"/>
+          <w:szCs w:val="26"/>
+        </w:rPr>
+        <w:t>x|c</w:t>
+      </w:r>
+      <w:proofErr w:type="spellEnd"/>
+      <w:r>
+        <w:rPr>
+          <w:color w:val="000000" w:themeColor="text1"/>
+          <w:sz w:val="26"/>
+          <w:szCs w:val="26"/>
+        </w:rPr>
+        <w:t xml:space="preserve">). </w:t>
+      </w:r>
+    </w:p>
+    <w:p>
+      <w:pPr>
+        <w:jc w:val="both"/>
+        <w:rPr>
+          <w:color w:val="000000" w:themeColor="text1"/>
+          <w:sz w:val="26"/>
+          <w:szCs w:val="26"/>
+        </w:rPr>
+      </w:pPr>
+      <w:r>
+        <w:rPr>
+          <w:color w:val="000000" w:themeColor="text1"/>
+          <w:sz w:val="26"/>
+          <w:szCs w:val="26"/>
+        </w:rPr>
+        <w:lastRenderedPageBreak/>
+        <w:t>Some things to consider:</w:t>
+      </w:r>
+    </w:p>
+    <w:p>
+      <w:pPr>
+        <w:jc w:val="both"/>
+        <w:rPr>
+          <w:color w:val="000000" w:themeColor="text1"/>
+          <w:sz w:val="26"/>
+          <w:szCs w:val="26"/>
+        </w:rPr>
+      </w:pPr>
+      <w:r>
+        <w:rPr>
+          <w:color w:val="000000" w:themeColor="text1"/>
+          <w:sz w:val="26"/>
+          <w:szCs w:val="26"/>
+        </w:rPr>
+        <w:t xml:space="preserve">Useful for very large data sets – you can use Naïve Bayes classification algorithm with a small data </w:t>
+      </w:r>
+      <w:proofErr w:type="gramStart"/>
+      <w:r>
+        <w:rPr>
+          <w:color w:val="000000" w:themeColor="text1"/>
+          <w:sz w:val="26"/>
+          <w:szCs w:val="26"/>
+        </w:rPr>
+        <w:t>set</w:t>
+      </w:r>
+      <w:proofErr w:type="gramEnd"/>
+      <w:r>
+        <w:rPr>
+          <w:color w:val="000000" w:themeColor="text1"/>
+          <w:sz w:val="26"/>
+          <w:szCs w:val="26"/>
+        </w:rPr>
+        <w:t xml:space="preserve"> but precision and recall will keep very low Since the algorithm has an assumption of independence, you do lose the ability to exploit the interactions between features. </w:t>
+      </w:r>
+    </w:p>
+    <w:p>
+      <w:pPr>
+        <w:jc w:val="both"/>
+        <w:rPr>
+          <w:color w:val="000000" w:themeColor="text1"/>
+          <w:sz w:val="26"/>
+          <w:szCs w:val="26"/>
+        </w:rPr>
+      </w:pPr>
+    </w:p>
+    <w:p>
+      <w:pPr>
+        <w:tabs>
+          <w:tab w:val="left" w:pos="6177"/>
+        </w:tabs>
+        <w:rPr>
+          <w:sz w:val="26"/>
+          <w:szCs w:val="26"/>
+        </w:rPr>
+      </w:pPr>
+      <w:r>
+        <w:rPr>
+          <w:sz w:val="26"/>
+          <w:szCs w:val="26"/>
+        </w:rPr>
+        <w:tab/>
+      </w:r>
+    </w:p>
+    <w:p>
+      <w:pPr>
+        <w:tabs>
+          <w:tab w:val="left" w:pos="6177"/>
+        </w:tabs>
+        <w:rPr>
+          <w:color w:val="000000" w:themeColor="text1"/>
+          <w:sz w:val="26"/>
+          <w:szCs w:val="26"/>
+        </w:rPr>
+      </w:pPr>
+      <w:r>
+        <w:rPr>
+          <w:color w:val="000000" w:themeColor="text1"/>
+          <w:sz w:val="26"/>
+          <w:szCs w:val="26"/>
+        </w:rPr>
+        <w:t>Bayesian Network (BN)</w:t>
+      </w:r>
+    </w:p>
+    <w:p>
+      <w:pPr>
+        <w:tabs>
+          <w:tab w:val="left" w:pos="6177"/>
+        </w:tabs>
+        <w:rPr>
+          <w:b/>
+          <w:bCs/>
+          <w:color w:val="000000" w:themeColor="text1"/>
+          <w:sz w:val="26"/>
+          <w:szCs w:val="26"/>
+        </w:rPr>
+      </w:pPr>
+      <w:r>
+        <w:rPr>
+          <w:color w:val="000000" w:themeColor="text1"/>
+          <w:sz w:val="26"/>
+          <w:szCs w:val="26"/>
+        </w:rPr>
+        <w:t xml:space="preserve">Bayesian networks are a type of Probabilistic Graphical Model (probabilistic because they are built form probability distributions). These networks can be used for predictions, anomaly detection, diagnostics, automated insight, reasoning, time series prediction and </w:t>
+      </w:r>
+      <w:r>
+        <w:rPr>
+          <w:b/>
+          <w:bCs/>
+          <w:color w:val="000000" w:themeColor="text1"/>
+          <w:sz w:val="26"/>
+          <w:szCs w:val="26"/>
+        </w:rPr>
+        <w:t xml:space="preserve">decision making under uncertainty. </w:t>
+      </w:r>
+    </w:p>
+    <w:p>
+      <w:pPr>
+        <w:tabs>
+          <w:tab w:val="left" w:pos="6177"/>
+        </w:tabs>
+        <w:rPr>
+          <w:color w:val="000000" w:themeColor="text1"/>
+          <w:sz w:val="26"/>
+          <w:szCs w:val="26"/>
+        </w:rPr>
+      </w:pPr>
+      <w:r>
+        <w:rPr>
+          <w:color w:val="000000" w:themeColor="text1"/>
+          <w:sz w:val="26"/>
+          <w:szCs w:val="26"/>
+        </w:rPr>
+        <w:t xml:space="preserve">The goal of these networks is to model conditional dependence, and therefore causation. For example: if your outside of your house and it starts raining, there is a high probability that your dog will start barking. Which in turn, will increase the probability that the cat will hide under the couch. So you can see how info about one event (rain) allows you to make inference about a seemingly unrelated event </w:t>
+      </w:r>
+      <w:proofErr w:type="gramStart"/>
+      <w:r>
+        <w:rPr>
+          <w:color w:val="000000" w:themeColor="text1"/>
+          <w:sz w:val="26"/>
+          <w:szCs w:val="26"/>
+        </w:rPr>
+        <w:t>( the</w:t>
+      </w:r>
+      <w:proofErr w:type="gramEnd"/>
+      <w:r>
+        <w:rPr>
+          <w:color w:val="000000" w:themeColor="text1"/>
+          <w:sz w:val="26"/>
+          <w:szCs w:val="26"/>
+        </w:rPr>
+        <w:t xml:space="preserve"> cat hiding under the couch)</w:t>
+      </w:r>
+    </w:p>
+    <w:p>
+      <w:pPr>
+        <w:tabs>
+          <w:tab w:val="left" w:pos="6177"/>
+        </w:tabs>
+        <w:rPr>
+          <w:color w:val="000000" w:themeColor="text1"/>
+          <w:sz w:val="26"/>
+          <w:szCs w:val="26"/>
+        </w:rPr>
+      </w:pPr>
+    </w:p>
+    <w:p>
+      <w:pPr>
+        <w:tabs>
+          <w:tab w:val="left" w:pos="6177"/>
+        </w:tabs>
+        <w:rPr>
+          <w:color w:val="000000" w:themeColor="text1"/>
+          <w:sz w:val="26"/>
+          <w:szCs w:val="26"/>
+        </w:rPr>
+      </w:pPr>
+      <w:r>
+        <w:rPr>
+          <w:color w:val="000000" w:themeColor="text1"/>
+          <w:sz w:val="26"/>
+          <w:szCs w:val="26"/>
+        </w:rPr>
+        <w:t>Some things to consider:</w:t>
+      </w:r>
+    </w:p>
+    <w:p>
+      <w:pPr>
+        <w:tabs>
+          <w:tab w:val="left" w:pos="6177"/>
+        </w:tabs>
+        <w:rPr>
+          <w:color w:val="000000" w:themeColor="text1"/>
+          <w:sz w:val="26"/>
+          <w:szCs w:val="26"/>
+        </w:rPr>
+      </w:pPr>
+      <w:r>
+        <w:rPr>
+          <w:color w:val="000000" w:themeColor="text1"/>
+          <w:sz w:val="26"/>
+          <w:szCs w:val="26"/>
+        </w:rPr>
+        <w:t xml:space="preserve">You can use them to make future predictions </w:t>
+      </w:r>
+    </w:p>
+    <w:p>
+      <w:pPr>
+        <w:tabs>
+          <w:tab w:val="left" w:pos="6177"/>
+        </w:tabs>
+        <w:rPr>
+          <w:color w:val="000000" w:themeColor="text1"/>
+          <w:sz w:val="26"/>
+          <w:szCs w:val="26"/>
+        </w:rPr>
+      </w:pPr>
+      <w:r>
+        <w:rPr>
+          <w:color w:val="000000" w:themeColor="text1"/>
+          <w:sz w:val="26"/>
+          <w:szCs w:val="26"/>
+        </w:rPr>
+        <w:t>Useful for explaining observations</w:t>
+      </w:r>
+    </w:p>
+    <w:p>
+      <w:pPr>
+        <w:tabs>
+          <w:tab w:val="left" w:pos="6177"/>
+        </w:tabs>
+        <w:rPr>
+          <w:color w:val="000000" w:themeColor="text1"/>
+          <w:sz w:val="26"/>
+          <w:szCs w:val="26"/>
+        </w:rPr>
+      </w:pPr>
+      <w:r>
+        <w:rPr>
+          <w:color w:val="000000" w:themeColor="text1"/>
+          <w:sz w:val="26"/>
+          <w:szCs w:val="26"/>
+        </w:rPr>
+        <w:t>Bayesian networks are very convenient for representing similar probabilistic relationships between multiple events.</w:t>
+      </w:r>
+    </w:p>
+    <w:p>
+      <w:pPr>
+        <w:tabs>
+          <w:tab w:val="left" w:pos="6177"/>
+        </w:tabs>
+        <w:rPr>
+          <w:color w:val="000000" w:themeColor="text1"/>
+          <w:sz w:val="26"/>
+          <w:szCs w:val="26"/>
+        </w:rPr>
+      </w:pPr>
+    </w:p>
+    <w:p>
+      <w:pPr>
+        <w:tabs>
+          <w:tab w:val="left" w:pos="6177"/>
+        </w:tabs>
+        <w:rPr>
+          <w:color w:val="000000" w:themeColor="text1"/>
+          <w:sz w:val="26"/>
+          <w:szCs w:val="26"/>
+        </w:rPr>
+      </w:pPr>
+      <w:hyperlink r:id="rId11" w:history="1">
+        <w:r>
+          <w:rPr>
+            <w:rStyle w:val="Hyperlink"/>
+            <w:sz w:val="26"/>
+            <w:szCs w:val="26"/>
+          </w:rPr>
+          <w:t>https://towardsdatascience.com/ml-algorithms-one-sd-%CF%83-bayesian-algorithms-b59785da792a</w:t>
+        </w:r>
+      </w:hyperlink>
+    </w:p>
+    <w:p>
+      <w:pPr>
+        <w:tabs>
+          <w:tab w:val="left" w:pos="6177"/>
+        </w:tabs>
+        <w:rPr>
+          <w:color w:val="000000" w:themeColor="text1"/>
+          <w:sz w:val="26"/>
+          <w:szCs w:val="26"/>
+        </w:rPr>
+      </w:pPr>
+    </w:p>
+    <w:p>
+      <w:pPr>
+        <w:tabs>
+          <w:tab w:val="left" w:pos="6177"/>
+        </w:tabs>
+        <w:rPr>
+          <w:color w:val="000000" w:themeColor="text1"/>
+          <w:sz w:val="26"/>
+          <w:szCs w:val="26"/>
+        </w:rPr>
+      </w:pPr>
+      <w:r>
+        <w:rPr>
+          <w:color w:val="000000" w:themeColor="text1"/>
+          <w:sz w:val="26"/>
+          <w:szCs w:val="26"/>
+        </w:rPr>
+        <w:t xml:space="preserve">“I like the sound of Bayesian Networks </w:t>
+      </w:r>
+      <w:proofErr w:type="spellStart"/>
+      <w:r>
+        <w:rPr>
+          <w:color w:val="000000" w:themeColor="text1"/>
+          <w:sz w:val="26"/>
+          <w:szCs w:val="26"/>
+        </w:rPr>
+        <w:t>gonna</w:t>
+      </w:r>
+      <w:proofErr w:type="spellEnd"/>
+      <w:r>
+        <w:rPr>
+          <w:color w:val="000000" w:themeColor="text1"/>
+          <w:sz w:val="26"/>
+          <w:szCs w:val="26"/>
+        </w:rPr>
+        <w:t xml:space="preserve"> dive deeper into them”</w:t>
+      </w:r>
+    </w:p>
+    <w:p>
+      <w:pPr>
+        <w:tabs>
+          <w:tab w:val="left" w:pos="6177"/>
+        </w:tabs>
+        <w:rPr>
+          <w:color w:val="000000" w:themeColor="text1"/>
+          <w:sz w:val="26"/>
+          <w:szCs w:val="26"/>
+        </w:rPr>
+      </w:pPr>
+    </w:p>
+    <w:p>
+      <w:pPr>
+        <w:tabs>
+          <w:tab w:val="left" w:pos="6177"/>
+        </w:tabs>
+        <w:rPr>
+          <w:color w:val="000000" w:themeColor="text1"/>
+          <w:sz w:val="26"/>
+          <w:szCs w:val="26"/>
+        </w:rPr>
+      </w:pPr>
+      <w:r>
+        <w:rPr>
+          <w:color w:val="000000" w:themeColor="text1"/>
+          <w:sz w:val="26"/>
+          <w:szCs w:val="26"/>
+        </w:rPr>
+        <w:t>Bayesian Network is a probabilistic graphical model that represents a set of variables and their conditional dependencies via a directed acyclic graph (DAG). Bayesian networks are ideal for taking an event that occurred and predicating the likelihood that any one of several possible known causes was the contributing factor.</w:t>
+      </w:r>
+    </w:p>
+    <w:p>
+      <w:pPr>
+        <w:tabs>
+          <w:tab w:val="left" w:pos="6177"/>
+        </w:tabs>
+        <w:rPr>
+          <w:color w:val="000000" w:themeColor="text1"/>
+          <w:sz w:val="26"/>
+          <w:szCs w:val="26"/>
+        </w:rPr>
+      </w:pPr>
+      <w:r>
+        <w:rPr>
+          <w:color w:val="000000" w:themeColor="text1"/>
+          <w:sz w:val="26"/>
+          <w:szCs w:val="26"/>
+        </w:rPr>
+        <w:lastRenderedPageBreak/>
+        <w:t xml:space="preserve"> For </w:t>
+      </w:r>
+      <w:proofErr w:type="gramStart"/>
+      <w:r>
+        <w:rPr>
+          <w:color w:val="000000" w:themeColor="text1"/>
+          <w:sz w:val="26"/>
+          <w:szCs w:val="26"/>
+        </w:rPr>
+        <w:t>example</w:t>
+      </w:r>
+      <w:proofErr w:type="gramEnd"/>
+      <w:r>
+        <w:rPr>
+          <w:color w:val="000000" w:themeColor="text1"/>
+          <w:sz w:val="26"/>
+          <w:szCs w:val="26"/>
+        </w:rPr>
+        <w:t xml:space="preserve"> A Bayesian network could represent the probabilistic relationships between diseases and symptoms. Given symptoms the network can be used to compute the probabilities of the presence of various diseases</w:t>
+      </w:r>
+    </w:p>
+    <w:p>
+      <w:pPr>
+        <w:tabs>
+          <w:tab w:val="left" w:pos="6177"/>
+        </w:tabs>
+        <w:rPr>
+          <w:color w:val="000000" w:themeColor="text1"/>
+          <w:sz w:val="26"/>
+          <w:szCs w:val="26"/>
+        </w:rPr>
+      </w:pPr>
+      <w:r>
+        <w:rPr>
+          <w:color w:val="000000" w:themeColor="text1"/>
+          <w:sz w:val="26"/>
+          <w:szCs w:val="26"/>
+        </w:rPr>
+        <w:t>Efficient Algorithms can perform inference and learning in Bayesian networks. Bayesian networks that model sequences of variables are called dynamic Bayesian networks. Generalizations of Bayesian networks that can represent and solve decision problems under uncertainty are called influence diagrams</w:t>
+      </w:r>
+    </w:p>
+    <w:p>
+      <w:pPr>
+        <w:tabs>
+          <w:tab w:val="left" w:pos="6177"/>
+        </w:tabs>
+        <w:rPr>
+          <w:color w:val="000000" w:themeColor="text1"/>
+          <w:sz w:val="26"/>
+          <w:szCs w:val="26"/>
+        </w:rPr>
+      </w:pPr>
+    </w:p>
+    <w:p>
+      <w:pPr>
+        <w:tabs>
+          <w:tab w:val="left" w:pos="6177"/>
+        </w:tabs>
+        <w:rPr>
+          <w:color w:val="000000" w:themeColor="text1"/>
+          <w:sz w:val="26"/>
+          <w:szCs w:val="26"/>
+        </w:rPr>
+      </w:pPr>
+      <w:r>
+        <w:rPr>
+          <w:color w:val="000000" w:themeColor="text1"/>
+          <w:sz w:val="26"/>
+          <w:szCs w:val="26"/>
+        </w:rPr>
+        <w:t xml:space="preserve">Formally, Bayesian networks are directed </w:t>
+      </w:r>
+      <w:r>
+        <w:rPr>
+          <w:color w:val="000000" w:themeColor="text1"/>
+          <w:sz w:val="26"/>
+          <w:szCs w:val="26"/>
+        </w:rPr>
+        <w:t>acyclic</w:t>
+      </w:r>
+      <w:r>
+        <w:rPr>
+          <w:color w:val="000000" w:themeColor="text1"/>
+          <w:sz w:val="26"/>
+          <w:szCs w:val="26"/>
+        </w:rPr>
+        <w:t xml:space="preserve"> graphs whose nodes represent variables in the Bayesian sense: they may be observable quantities, latent </w:t>
+      </w:r>
+      <w:r>
+        <w:rPr>
+          <w:color w:val="000000" w:themeColor="text1"/>
+          <w:sz w:val="26"/>
+          <w:szCs w:val="26"/>
+        </w:rPr>
+        <w:t>variables</w:t>
+      </w:r>
+      <w:r>
+        <w:rPr>
+          <w:color w:val="000000" w:themeColor="text1"/>
+          <w:sz w:val="26"/>
+          <w:szCs w:val="26"/>
+        </w:rPr>
+        <w:t xml:space="preserve">, </w:t>
+      </w:r>
+      <w:r>
+        <w:rPr>
+          <w:color w:val="000000" w:themeColor="text1"/>
+          <w:sz w:val="26"/>
+          <w:szCs w:val="26"/>
+        </w:rPr>
+        <w:t>unknown</w:t>
+      </w:r>
+      <w:r>
+        <w:rPr>
+          <w:color w:val="000000" w:themeColor="text1"/>
+          <w:sz w:val="26"/>
+          <w:szCs w:val="26"/>
+        </w:rPr>
+        <w:t xml:space="preserve"> parameters or hypotheses. Edges represent conditional dependencies; nodes that are not connected (no path connects on node to another) represent variables that are conditionally independent of each other. Each node is </w:t>
+      </w:r>
+      <w:r>
+        <w:rPr>
+          <w:color w:val="000000" w:themeColor="text1"/>
+          <w:sz w:val="26"/>
+          <w:szCs w:val="26"/>
+        </w:rPr>
+        <w:t>associated</w:t>
+      </w:r>
+      <w:r>
+        <w:rPr>
+          <w:color w:val="000000" w:themeColor="text1"/>
+          <w:sz w:val="26"/>
+          <w:szCs w:val="26"/>
+        </w:rPr>
+        <w:t xml:space="preserve"> with a probability function that takes, as input, a particular set of values for the nodes parent </w:t>
+      </w:r>
+      <w:proofErr w:type="gramStart"/>
+      <w:r>
+        <w:rPr>
+          <w:color w:val="000000" w:themeColor="text1"/>
+          <w:sz w:val="26"/>
+          <w:szCs w:val="26"/>
+        </w:rPr>
+        <w:t>variables, and</w:t>
+      </w:r>
+      <w:proofErr w:type="gramEnd"/>
+      <w:r>
+        <w:rPr>
+          <w:color w:val="000000" w:themeColor="text1"/>
+          <w:sz w:val="26"/>
+          <w:szCs w:val="26"/>
+        </w:rPr>
+        <w:t xml:space="preserve"> </w:t>
+      </w:r>
+      <w:r>
+        <w:rPr>
+          <w:color w:val="000000" w:themeColor="text1"/>
+          <w:sz w:val="26"/>
+          <w:szCs w:val="26"/>
+        </w:rPr>
+        <w:t>gives</w:t>
+      </w:r>
+      <w:r>
+        <w:rPr>
+          <w:color w:val="000000" w:themeColor="text1"/>
+          <w:sz w:val="26"/>
+          <w:szCs w:val="26"/>
+        </w:rPr>
+        <w:t xml:space="preserve"> (as output) the probability of the variable represented by the node. </w:t>
+      </w:r>
+    </w:p>
+    <w:p>
+      <w:pPr>
+        <w:tabs>
+          <w:tab w:val="left" w:pos="6177"/>
+        </w:tabs>
+        <w:rPr>
+          <w:color w:val="000000" w:themeColor="text1"/>
+          <w:sz w:val="24"/>
+          <w:szCs w:val="24"/>
+        </w:rPr>
+      </w:pPr>
+      <w:r>
+        <w:rPr>
+          <w:color w:val="000000" w:themeColor="text1"/>
+          <w:sz w:val="26"/>
+          <w:szCs w:val="26"/>
+        </w:rPr>
+        <w:t xml:space="preserve">For example, if m parent nodes represent m Boolean variables, the </w:t>
+      </w:r>
+      <w:r>
+        <w:rPr>
+          <w:color w:val="000000" w:themeColor="text1"/>
+          <w:sz w:val="26"/>
+          <w:szCs w:val="26"/>
+        </w:rPr>
+        <w:t>probability</w:t>
+      </w:r>
+      <w:r>
+        <w:rPr>
+          <w:color w:val="000000" w:themeColor="text1"/>
+          <w:sz w:val="26"/>
+          <w:szCs w:val="26"/>
+        </w:rPr>
+        <w:t xml:space="preserve"> function could be represented by a 2</w:t>
+      </w:r>
+      <w:r>
+        <w:rPr>
+          <w:color w:val="000000" w:themeColor="text1"/>
+          <w:sz w:val="24"/>
+          <w:szCs w:val="24"/>
+          <w:vertAlign w:val="superscript"/>
+        </w:rPr>
+        <w:t xml:space="preserve">m </w:t>
+      </w:r>
+      <w:r>
+        <w:rPr>
+          <w:color w:val="000000" w:themeColor="text1"/>
+          <w:sz w:val="24"/>
+          <w:szCs w:val="24"/>
+        </w:rPr>
+        <w:t>entries, one entry for each of the 2</w:t>
+      </w:r>
+      <w:r>
+        <w:rPr>
+          <w:color w:val="000000" w:themeColor="text1"/>
+          <w:sz w:val="24"/>
+          <w:szCs w:val="24"/>
+          <w:vertAlign w:val="superscript"/>
+        </w:rPr>
+        <w:t xml:space="preserve">m </w:t>
+      </w:r>
+      <w:r>
+        <w:rPr>
+          <w:color w:val="000000" w:themeColor="text1"/>
+          <w:sz w:val="24"/>
+          <w:szCs w:val="24"/>
+        </w:rPr>
+        <w:t xml:space="preserve">possible parent combinations. </w:t>
+      </w:r>
+    </w:p>
+    <w:p>
+      <w:pPr>
+        <w:tabs>
+          <w:tab w:val="left" w:pos="6177"/>
+        </w:tabs>
+        <w:rPr>
+          <w:color w:val="000000" w:themeColor="text1"/>
+          <w:sz w:val="26"/>
+          <w:szCs w:val="26"/>
+        </w:rPr>
+      </w:pPr>
+      <w:r>
+        <w:rPr>
+          <w:color w:val="000000" w:themeColor="text1"/>
+          <w:sz w:val="26"/>
+          <w:szCs w:val="26"/>
+        </w:rPr>
+        <w:t>Inferring unobserved variables</w:t>
+      </w:r>
+    </w:p>
+    <w:p>
+      <w:pPr>
+        <w:tabs>
+          <w:tab w:val="left" w:pos="6177"/>
+        </w:tabs>
+        <w:rPr>
+          <w:color w:val="000000" w:themeColor="text1"/>
+          <w:sz w:val="26"/>
+          <w:szCs w:val="26"/>
+        </w:rPr>
+      </w:pPr>
+      <w:r>
+        <w:rPr>
+          <w:color w:val="000000" w:themeColor="text1"/>
+          <w:sz w:val="26"/>
+          <w:szCs w:val="26"/>
+        </w:rPr>
+        <w:t xml:space="preserve">Because a Bayesian network is a complete model for its variables and their relationships it can be used to answer probabilistic queries about them. For example, the network can be used to update knowledge of the state of a subset of variables when other variables </w:t>
+      </w:r>
+      <w:proofErr w:type="gramStart"/>
+      <w:r>
+        <w:rPr>
+          <w:color w:val="000000" w:themeColor="text1"/>
+          <w:sz w:val="26"/>
+          <w:szCs w:val="26"/>
+        </w:rPr>
+        <w:t>( the</w:t>
+      </w:r>
+      <w:proofErr w:type="gramEnd"/>
+      <w:r>
+        <w:rPr>
+          <w:color w:val="000000" w:themeColor="text1"/>
+          <w:sz w:val="26"/>
+          <w:szCs w:val="26"/>
+        </w:rPr>
+        <w:t xml:space="preserve"> evidence variables) are observed. This process of computing the posterior distribution of variables given evidence is called probabilistic inference. The posterior gives a universal sufficient statistic for detection applications, when choosing values for the variable subset that minimize some expected loss function, for instance the probability of decision error. A Bayesian network can thus be considered a mechanism for automatically applying Bayes theorem to complex problems </w:t>
+      </w:r>
+    </w:p>
+    <w:p>
+      <w:pPr>
+        <w:tabs>
+          <w:tab w:val="left" w:pos="6177"/>
+        </w:tabs>
+        <w:rPr>
+          <w:color w:val="000000" w:themeColor="text1"/>
+          <w:sz w:val="26"/>
+          <w:szCs w:val="26"/>
+        </w:rPr>
+      </w:pPr>
+      <w:r>
+        <w:rPr>
+          <w:color w:val="000000" w:themeColor="text1"/>
+          <w:sz w:val="26"/>
+          <w:szCs w:val="26"/>
+        </w:rPr>
+        <w:t xml:space="preserve">The most common </w:t>
+      </w:r>
+      <w:r>
+        <w:rPr>
+          <w:color w:val="000000" w:themeColor="text1"/>
+          <w:sz w:val="26"/>
+          <w:szCs w:val="26"/>
+        </w:rPr>
+        <w:t>exact</w:t>
+      </w:r>
+      <w:r>
+        <w:rPr>
+          <w:color w:val="000000" w:themeColor="text1"/>
+          <w:sz w:val="26"/>
+          <w:szCs w:val="26"/>
+        </w:rPr>
+        <w:t xml:space="preserve"> inference methods </w:t>
+      </w:r>
+      <w:proofErr w:type="gramStart"/>
+      <w:r>
+        <w:rPr>
+          <w:color w:val="000000" w:themeColor="text1"/>
+          <w:sz w:val="26"/>
+          <w:szCs w:val="26"/>
+        </w:rPr>
+        <w:t>are:</w:t>
+      </w:r>
+      <w:proofErr w:type="gramEnd"/>
+      <w:r>
+        <w:rPr>
+          <w:color w:val="000000" w:themeColor="text1"/>
+          <w:sz w:val="26"/>
+          <w:szCs w:val="26"/>
+        </w:rPr>
+        <w:t xml:space="preserve"> </w:t>
+      </w:r>
+      <w:r>
+        <w:rPr>
+          <w:i/>
+          <w:iCs/>
+          <w:color w:val="000000" w:themeColor="text1"/>
+          <w:sz w:val="26"/>
+          <w:szCs w:val="26"/>
+        </w:rPr>
+        <w:t>variable elimination</w:t>
+      </w:r>
+      <w:r>
+        <w:rPr>
+          <w:color w:val="000000" w:themeColor="text1"/>
+          <w:sz w:val="26"/>
+          <w:szCs w:val="26"/>
+        </w:rPr>
+        <w:t xml:space="preserve">, which </w:t>
+      </w:r>
+      <w:r>
+        <w:rPr>
+          <w:color w:val="000000" w:themeColor="text1"/>
+          <w:sz w:val="26"/>
+          <w:szCs w:val="26"/>
+        </w:rPr>
+        <w:t>elimina</w:t>
+      </w:r>
+      <w:r>
+        <w:rPr>
+          <w:color w:val="000000" w:themeColor="text1"/>
+          <w:sz w:val="26"/>
+          <w:szCs w:val="26"/>
+        </w:rPr>
+        <w:t xml:space="preserve">tes (by integration or summation) the non-observed non-query variables one by one by distributing the sum over the product; </w:t>
+      </w:r>
+    </w:p>
+    <w:p>
+      <w:pPr>
+        <w:tabs>
+          <w:tab w:val="left" w:pos="6177"/>
+        </w:tabs>
+        <w:rPr>
+          <w:color w:val="000000" w:themeColor="text1"/>
+          <w:sz w:val="26"/>
+          <w:szCs w:val="26"/>
+        </w:rPr>
+      </w:pPr>
+      <w:r>
+        <w:rPr>
+          <w:i/>
+          <w:iCs/>
+          <w:color w:val="000000" w:themeColor="text1"/>
+          <w:sz w:val="26"/>
+          <w:szCs w:val="26"/>
+        </w:rPr>
+        <w:t>Clique tree propagation</w:t>
+      </w:r>
+      <w:r>
+        <w:rPr>
+          <w:i/>
+          <w:iCs/>
+          <w:color w:val="000000" w:themeColor="text1"/>
+          <w:sz w:val="26"/>
+          <w:szCs w:val="26"/>
+        </w:rPr>
+        <w:t xml:space="preserve">: </w:t>
+      </w:r>
+      <w:r>
+        <w:rPr>
+          <w:color w:val="000000" w:themeColor="text1"/>
+          <w:sz w:val="26"/>
+          <w:szCs w:val="26"/>
+        </w:rPr>
+        <w:t xml:space="preserve">which </w:t>
+      </w:r>
+      <w:r>
+        <w:rPr>
+          <w:color w:val="000000" w:themeColor="text1"/>
+          <w:sz w:val="26"/>
+          <w:szCs w:val="26"/>
+        </w:rPr>
+        <w:t>caches</w:t>
+      </w:r>
+      <w:r>
+        <w:rPr>
+          <w:color w:val="000000" w:themeColor="text1"/>
+          <w:sz w:val="26"/>
+          <w:szCs w:val="26"/>
+        </w:rPr>
+        <w:t xml:space="preserve"> the computation so </w:t>
+      </w:r>
+      <w:r>
+        <w:rPr>
+          <w:color w:val="000000" w:themeColor="text1"/>
+          <w:sz w:val="26"/>
+          <w:szCs w:val="26"/>
+        </w:rPr>
+        <w:t>that</w:t>
+      </w:r>
+      <w:r>
+        <w:rPr>
+          <w:color w:val="000000" w:themeColor="text1"/>
+          <w:sz w:val="26"/>
+          <w:szCs w:val="26"/>
+        </w:rPr>
+        <w:t xml:space="preserve"> many </w:t>
+      </w:r>
+      <w:r>
+        <w:rPr>
+          <w:color w:val="000000" w:themeColor="text1"/>
+          <w:sz w:val="26"/>
+          <w:szCs w:val="26"/>
+        </w:rPr>
+        <w:t>v</w:t>
+      </w:r>
+      <w:r>
+        <w:rPr>
+          <w:color w:val="000000" w:themeColor="text1"/>
+          <w:sz w:val="26"/>
+          <w:szCs w:val="26"/>
+        </w:rPr>
+        <w:t xml:space="preserve">ariables can be queried at one time and new evidence can be propagated </w:t>
+      </w:r>
+      <w:proofErr w:type="gramStart"/>
+      <w:r>
+        <w:rPr>
+          <w:color w:val="000000" w:themeColor="text1"/>
+          <w:sz w:val="26"/>
+          <w:szCs w:val="26"/>
+        </w:rPr>
+        <w:t>quickly</w:t>
+      </w:r>
+      <w:r>
+        <w:rPr>
+          <w:color w:val="000000" w:themeColor="text1"/>
+          <w:sz w:val="26"/>
+          <w:szCs w:val="26"/>
+        </w:rPr>
+        <w:t>;</w:t>
+      </w:r>
+      <w:proofErr w:type="gramEnd"/>
+    </w:p>
+    <w:p>
+      <w:pPr>
+        <w:tabs>
+          <w:tab w:val="left" w:pos="6177"/>
+        </w:tabs>
+        <w:rPr>
+          <w:color w:val="000000" w:themeColor="text1"/>
+          <w:sz w:val="26"/>
+          <w:szCs w:val="26"/>
+        </w:rPr>
+      </w:pPr>
+      <w:r>
+        <w:rPr>
+          <w:color w:val="000000" w:themeColor="text1"/>
+          <w:sz w:val="26"/>
+          <w:szCs w:val="26"/>
+        </w:rPr>
+        <w:t xml:space="preserve">And </w:t>
+      </w:r>
+      <w:r>
+        <w:rPr>
+          <w:i/>
+          <w:iCs/>
+          <w:color w:val="000000" w:themeColor="text1"/>
+          <w:sz w:val="26"/>
+          <w:szCs w:val="26"/>
+        </w:rPr>
+        <w:t xml:space="preserve">recursive </w:t>
+      </w:r>
+      <w:r>
+        <w:rPr>
+          <w:i/>
+          <w:iCs/>
+          <w:color w:val="000000" w:themeColor="text1"/>
+          <w:sz w:val="26"/>
+          <w:szCs w:val="26"/>
+        </w:rPr>
+        <w:t>conditioning</w:t>
+      </w:r>
+      <w:r>
+        <w:rPr>
+          <w:i/>
+          <w:iCs/>
+          <w:color w:val="000000" w:themeColor="text1"/>
+          <w:sz w:val="26"/>
+          <w:szCs w:val="26"/>
+        </w:rPr>
+        <w:t xml:space="preserve"> and AND/OR search, </w:t>
+      </w:r>
+      <w:r>
+        <w:rPr>
+          <w:color w:val="000000" w:themeColor="text1"/>
+          <w:sz w:val="26"/>
+          <w:szCs w:val="26"/>
+        </w:rPr>
+        <w:t xml:space="preserve">which allow for a </w:t>
+      </w:r>
+      <w:r>
+        <w:rPr>
+          <w:color w:val="000000" w:themeColor="text1"/>
+          <w:sz w:val="26"/>
+          <w:szCs w:val="26"/>
+        </w:rPr>
+        <w:t>space</w:t>
+      </w:r>
+      <w:r>
+        <w:rPr>
+          <w:color w:val="000000" w:themeColor="text1"/>
+          <w:sz w:val="26"/>
+          <w:szCs w:val="26"/>
+        </w:rPr>
+        <w:t xml:space="preserve">-time tradeoff and match the </w:t>
+      </w:r>
+      <w:r>
+        <w:rPr>
+          <w:color w:val="000000" w:themeColor="text1"/>
+          <w:sz w:val="26"/>
+          <w:szCs w:val="26"/>
+        </w:rPr>
+        <w:t>efficiency</w:t>
+      </w:r>
+      <w:r>
+        <w:rPr>
+          <w:color w:val="000000" w:themeColor="text1"/>
+          <w:sz w:val="26"/>
+          <w:szCs w:val="26"/>
+        </w:rPr>
+        <w:t xml:space="preserve"> of variable elimination when enough space is used.</w:t>
+      </w:r>
+    </w:p>
+    <w:p>
+      <w:pPr>
+        <w:tabs>
+          <w:tab w:val="left" w:pos="6177"/>
+        </w:tabs>
+        <w:rPr>
+          <w:i/>
+          <w:iCs/>
+          <w:color w:val="000000" w:themeColor="text1"/>
+          <w:sz w:val="26"/>
+          <w:szCs w:val="26"/>
+        </w:rPr>
+      </w:pPr>
+      <w:proofErr w:type="gramStart"/>
+      <w:r>
+        <w:rPr>
+          <w:color w:val="000000" w:themeColor="text1"/>
+          <w:sz w:val="26"/>
+          <w:szCs w:val="26"/>
+        </w:rPr>
+        <w:lastRenderedPageBreak/>
+        <w:t>All of</w:t>
+      </w:r>
+      <w:proofErr w:type="gramEnd"/>
+      <w:r>
+        <w:rPr>
+          <w:color w:val="000000" w:themeColor="text1"/>
+          <w:sz w:val="26"/>
+          <w:szCs w:val="26"/>
+        </w:rPr>
+        <w:t xml:space="preserve"> these methods have complexity that is </w:t>
+      </w:r>
+      <w:r>
+        <w:rPr>
+          <w:color w:val="000000" w:themeColor="text1"/>
+          <w:sz w:val="26"/>
+          <w:szCs w:val="26"/>
+        </w:rPr>
+        <w:t>exponential</w:t>
+      </w:r>
+      <w:r>
+        <w:rPr>
+          <w:color w:val="000000" w:themeColor="text1"/>
+          <w:sz w:val="26"/>
+          <w:szCs w:val="26"/>
+        </w:rPr>
+        <w:t xml:space="preserve"> in the networks treewidth. The most common approximate inference algorithms are </w:t>
+      </w:r>
+      <w:r>
+        <w:rPr>
+          <w:i/>
+          <w:iCs/>
+          <w:color w:val="000000" w:themeColor="text1"/>
+          <w:sz w:val="26"/>
+          <w:szCs w:val="26"/>
+        </w:rPr>
+        <w:t>importance sampling, stochastic MCMC simulation, mini-bucket elimination, loopy belief propagation, generalized belief propagation and variational methods.</w:t>
+      </w:r>
+    </w:p>
+    <w:p>
+      <w:pPr>
+        <w:tabs>
+          <w:tab w:val="left" w:pos="6177"/>
+        </w:tabs>
+        <w:rPr>
+          <w:i/>
+          <w:iCs/>
+          <w:color w:val="000000" w:themeColor="text1"/>
+          <w:sz w:val="26"/>
+          <w:szCs w:val="26"/>
+        </w:rPr>
+      </w:pPr>
+    </w:p>
+    <w:p>
+      <w:pPr>
+        <w:tabs>
+          <w:tab w:val="left" w:pos="6177"/>
+        </w:tabs>
+        <w:rPr>
+          <w:i/>
+          <w:iCs/>
+          <w:color w:val="000000" w:themeColor="text1"/>
+          <w:sz w:val="26"/>
+          <w:szCs w:val="26"/>
+        </w:rPr>
+      </w:pPr>
+      <w:hyperlink r:id="rId12" w:history="1">
+        <w:r>
+          <w:rPr>
+            <w:rStyle w:val="Hyperlink"/>
+            <w:i/>
+            <w:iCs/>
+            <w:sz w:val="26"/>
+            <w:szCs w:val="26"/>
+          </w:rPr>
+          <w:t>https://en.wikipedia.org/wiki/Bayesian_network</w:t>
+        </w:r>
+      </w:hyperlink>
+    </w:p>
+    <w:p>
+      <w:pPr>
+        <w:tabs>
+          <w:tab w:val="left" w:pos="6177"/>
+        </w:tabs>
+        <w:rPr>
+          <w:i/>
+          <w:iCs/>
+          <w:color w:val="000000" w:themeColor="text1"/>
+          <w:sz w:val="26"/>
+          <w:szCs w:val="26"/>
+        </w:rPr>
+      </w:pPr>
+    </w:p>
+    <w:p>
+      <w:pPr>
+        <w:tabs>
+          <w:tab w:val="left" w:pos="6177"/>
+        </w:tabs>
+        <w:rPr>
+          <w:i/>
+          <w:iCs/>
+          <w:color w:val="000000" w:themeColor="text1"/>
+          <w:sz w:val="26"/>
+          <w:szCs w:val="26"/>
+        </w:rPr>
+      </w:pPr>
+      <w:r>
+        <w:rPr>
+          <w:i/>
+          <w:iCs/>
+          <w:color w:val="000000" w:themeColor="text1"/>
+          <w:sz w:val="26"/>
+          <w:szCs w:val="26"/>
+        </w:rPr>
+        <w:t>“I like the sound of variable elimination going to dive deeper”</w:t>
+      </w:r>
+    </w:p>
+    <w:p>
+      <w:pPr>
+        <w:tabs>
+          <w:tab w:val="left" w:pos="6177"/>
+        </w:tabs>
+        <w:rPr>
+          <w:i/>
+          <w:iCs/>
+          <w:color w:val="000000" w:themeColor="text1"/>
+          <w:sz w:val="26"/>
+          <w:szCs w:val="26"/>
+        </w:rPr>
+      </w:pPr>
+    </w:p>
+    <w:p>
+      <w:pPr>
+        <w:tabs>
+          <w:tab w:val="left" w:pos="6177"/>
+        </w:tabs>
+        <w:rPr>
+          <w:color w:val="000000" w:themeColor="text1"/>
+          <w:sz w:val="26"/>
+          <w:szCs w:val="26"/>
+        </w:rPr>
+      </w:pPr>
+      <w:r>
+        <w:rPr>
+          <w:color w:val="000000" w:themeColor="text1"/>
+          <w:sz w:val="26"/>
+          <w:szCs w:val="26"/>
+        </w:rPr>
+        <w:t>Variable elimination</w:t>
+      </w:r>
+    </w:p>
+    <w:p>
+      <w:pPr>
+        <w:tabs>
+          <w:tab w:val="left" w:pos="6177"/>
+        </w:tabs>
+        <w:rPr>
+          <w:color w:val="000000" w:themeColor="text1"/>
+          <w:sz w:val="26"/>
+          <w:szCs w:val="26"/>
+        </w:rPr>
+      </w:pPr>
+      <w:r>
+        <w:rPr>
+          <w:noProof/>
+          <w:color w:val="000000" w:themeColor="text1"/>
+          <w:sz w:val="26"/>
+          <w:szCs w:val="26"/>
+        </w:rPr>
+        <w:drawing>
+          <wp:anchor distT="0" distB="0" distL="114300" distR="114300" simplePos="0" relativeHeight="251659264" behindDoc="1" locked="0" layoutInCell="1" allowOverlap="1" wp14:anchorId="315CD0C3" wp14:editId="39453953">
+            <wp:simplePos x="0" y="0"/>
+            <wp:positionH relativeFrom="column">
+              <wp:posOffset>-773430</wp:posOffset>
+            </wp:positionH>
+            <wp:positionV relativeFrom="paragraph">
+              <wp:posOffset>1432399</wp:posOffset>
+            </wp:positionV>
+            <wp:extent cx="7283472" cy="4623274"/>
+            <wp:effectExtent l="0" t="0" r="0" b="0"/>
+            <wp:wrapTight wrapText="bothSides">
+              <wp:wrapPolygon edited="0">
+                <wp:start x="0" y="0"/>
+                <wp:lineTo x="0" y="21541"/>
+                <wp:lineTo x="21544" y="21541"/>
+                <wp:lineTo x="21544" y="0"/>
+                <wp:lineTo x="0" y="0"/>
+              </wp:wrapPolygon>
+            </wp:wrapTight>
+            <wp:docPr id="3" name="Picture 3" descr="Graphical user interface, text, application&#10;&#10;Description automatically generated"/>
+            <wp:cNvGraphicFramePr>
+              <a:graphicFrameLocks xmlns:a="http://schemas.openxmlformats.org/drawingml/2006/main" noChangeAspect="1"/>
+            </wp:cNvGraphicFramePr>
+            <a:graphic xmlns:a="http://schemas.openxmlformats.org/drawingml/2006/main">
+              <a:graphicData uri="http://schemas.openxmlformats.org/drawingml/2006/picture">
+                <pic:pic xmlns:pic="http://schemas.openxmlformats.org/drawingml/2006/picture">
+                  <pic:nvPicPr>
+                    <pic:cNvPr id="3" name="Picture 3" descr="Graphical user interface, text, application&#10;&#10;Description automatically generated"/>
+                    <pic:cNvPicPr/>
+                  </pic:nvPicPr>
+                  <pic:blipFill>
+                    <a:blip r:embed="rId13" cstate="print">
+                      <a:extLst>
+                        <a:ext uri="{28A0092B-C50C-407E-A947-70E740481C1C}">
+                          <a14:useLocalDpi xmlns:a14="http://schemas.microsoft.com/office/drawing/2010/main" val="0"/>
+                        </a:ext>
+                      </a:extLst>
+                    </a:blip>
+                    <a:stretch>
+                      <a:fillRect/>
+                    </a:stretch>
+                  </pic:blipFill>
+                  <pic:spPr>
+                    <a:xfrm>
+                      <a:off x="0" y="0"/>
+                      <a:ext cx="7283472" cy="4623274"/>
+                    </a:xfrm>
+                    <a:prstGeom prst="rect">
+                      <a:avLst/>
+                    </a:prstGeom>
+                  </pic:spPr>
+                </pic:pic>
+              </a:graphicData>
+            </a:graphic>
+            <wp14:sizeRelH relativeFrom="page">
+              <wp14:pctWidth>0</wp14:pctWidth>
+            </wp14:sizeRelH>
+            <wp14:sizeRelV relativeFrom="page">
+              <wp14:pctHeight>0</wp14:pctHeight>
+            </wp14:sizeRelV>
+          </wp:anchor>
+        </w:drawing>
+      </w:r>
+      <w:r>
+        <w:rPr>
+          <w:color w:val="000000" w:themeColor="text1"/>
+          <w:sz w:val="26"/>
+          <w:szCs w:val="26"/>
+        </w:rPr>
+        <w:t xml:space="preserve">Variable elimination (VE) is a </w:t>
+      </w:r>
+      <w:r>
+        <w:rPr>
+          <w:color w:val="000000" w:themeColor="text1"/>
+          <w:sz w:val="26"/>
+          <w:szCs w:val="26"/>
+        </w:rPr>
+        <w:t>simple</w:t>
+      </w:r>
+      <w:r>
+        <w:rPr>
+          <w:color w:val="000000" w:themeColor="text1"/>
+          <w:sz w:val="26"/>
+          <w:szCs w:val="26"/>
+        </w:rPr>
+        <w:t xml:space="preserve"> and general exact inference algorithm in probabilistic graphical models, such as Bayesian networks and Markov random files. It can </w:t>
+      </w:r>
+      <w:r>
+        <w:rPr>
+          <w:color w:val="000000" w:themeColor="text1"/>
+          <w:sz w:val="26"/>
+          <w:szCs w:val="26"/>
+        </w:rPr>
+        <w:t>used</w:t>
+      </w:r>
+      <w:r>
+        <w:rPr>
+          <w:color w:val="000000" w:themeColor="text1"/>
+          <w:sz w:val="26"/>
+          <w:szCs w:val="26"/>
+        </w:rPr>
+        <w:t xml:space="preserve"> for inference of maximum a posteriori (MAP) state or estimation of conditional o marginal </w:t>
+      </w:r>
+      <w:r>
+        <w:rPr>
+          <w:color w:val="000000" w:themeColor="text1"/>
+          <w:sz w:val="26"/>
+          <w:szCs w:val="26"/>
+        </w:rPr>
+        <w:t>distributions</w:t>
+      </w:r>
+      <w:r>
+        <w:rPr>
+          <w:color w:val="000000" w:themeColor="text1"/>
+          <w:sz w:val="26"/>
+          <w:szCs w:val="26"/>
+        </w:rPr>
+        <w:t xml:space="preserve"> over a subset of variables. The algorithm has </w:t>
+      </w:r>
+      <w:r>
+        <w:rPr>
+          <w:color w:val="000000" w:themeColor="text1"/>
+          <w:sz w:val="26"/>
+          <w:szCs w:val="26"/>
+        </w:rPr>
+        <w:t>exponential</w:t>
+      </w:r>
+      <w:r>
+        <w:rPr>
+          <w:color w:val="000000" w:themeColor="text1"/>
+          <w:sz w:val="26"/>
+          <w:szCs w:val="26"/>
+        </w:rPr>
+        <w:t xml:space="preserve"> time complexity, but could be effi</w:t>
+      </w:r>
+      <w:r>
+        <w:rPr>
+          <w:color w:val="000000" w:themeColor="text1"/>
+          <w:sz w:val="26"/>
+          <w:szCs w:val="26"/>
+        </w:rPr>
+        <w:t>ci</w:t>
+      </w:r>
+      <w:r>
+        <w:rPr>
+          <w:color w:val="000000" w:themeColor="text1"/>
+          <w:sz w:val="26"/>
+          <w:szCs w:val="26"/>
+        </w:rPr>
+        <w:t xml:space="preserve">ent in practice for the low-treewidth graphs, if the proper </w:t>
+      </w:r>
+      <w:r>
+        <w:rPr>
+          <w:color w:val="000000" w:themeColor="text1"/>
+          <w:sz w:val="26"/>
+          <w:szCs w:val="26"/>
+        </w:rPr>
+        <w:t>elimination</w:t>
+      </w:r>
+      <w:r>
+        <w:rPr>
+          <w:color w:val="000000" w:themeColor="text1"/>
+          <w:sz w:val="26"/>
+          <w:szCs w:val="26"/>
+        </w:rPr>
+        <w:t xml:space="preserve"> </w:t>
+      </w:r>
+      <w:r>
+        <w:rPr>
+          <w:color w:val="000000" w:themeColor="text1"/>
+          <w:sz w:val="26"/>
+          <w:szCs w:val="26"/>
+        </w:rPr>
+        <w:t>order</w:t>
+      </w:r>
+      <w:r>
+        <w:rPr>
+          <w:color w:val="000000" w:themeColor="text1"/>
+          <w:sz w:val="26"/>
+          <w:szCs w:val="26"/>
+        </w:rPr>
+        <w:t xml:space="preserve"> is used</w:t>
+      </w:r>
+    </w:p>
+    <w:p>
+      <w:pPr>
+        <w:tabs>
+          <w:tab w:val="left" w:pos="6177"/>
+        </w:tabs>
+        <w:rPr>
+          <w:color w:val="000000" w:themeColor="text1"/>
+          <w:sz w:val="26"/>
+          <w:szCs w:val="26"/>
+        </w:rPr>
+      </w:pPr>
+    </w:p>
+    <w:p>
+      <w:pPr>
+        <w:tabs>
+          <w:tab w:val="left" w:pos="6177"/>
+        </w:tabs>
+        <w:rPr>
+          <w:color w:val="000000" w:themeColor="text1"/>
+          <w:sz w:val="26"/>
+          <w:szCs w:val="26"/>
+        </w:rPr>
+      </w:pPr>
+      <w:r>
+        <w:rPr>
+          <w:noProof/>
+          <w:color w:val="000000" w:themeColor="text1"/>
+          <w:sz w:val="26"/>
+          <w:szCs w:val="26"/>
+        </w:rPr>
+        <w:drawing>
+          <wp:anchor distT="0" distB="0" distL="114300" distR="114300" simplePos="0" relativeHeight="251660288" behindDoc="1" locked="0" layoutInCell="1" allowOverlap="1" wp14:anchorId="0CB20E4C" wp14:editId="732DE0C3">
+            <wp:simplePos x="0" y="0"/>
+            <wp:positionH relativeFrom="column">
+              <wp:posOffset>-914526</wp:posOffset>
+            </wp:positionH>
+            <wp:positionV relativeFrom="paragraph">
+              <wp:posOffset>166643</wp:posOffset>
+            </wp:positionV>
+            <wp:extent cx="7567926" cy="1811708"/>
+            <wp:effectExtent l="0" t="0" r="1905" b="4445"/>
+            <wp:wrapTight wrapText="bothSides">
+              <wp:wrapPolygon edited="0">
+                <wp:start x="0" y="0"/>
+                <wp:lineTo x="0" y="21502"/>
+                <wp:lineTo x="21569" y="21502"/>
+                <wp:lineTo x="21569" y="0"/>
+                <wp:lineTo x="0" y="0"/>
+              </wp:wrapPolygon>
+            </wp:wrapTight>
+            <wp:docPr id="4" name="Picture 4" descr="Graphical user interface, text, application, email&#10;&#10;Description automatically generated"/>
+            <wp:cNvGraphicFramePr>
+              <a:graphicFrameLocks xmlns:a="http://schemas.openxmlformats.org/drawingml/2006/main" noChangeAspect="1"/>
+            </wp:cNvGraphicFramePr>
+            <a:graphic xmlns:a="http://schemas.openxmlformats.org/drawingml/2006/main">
+              <a:graphicData uri="http://schemas.openxmlformats.org/drawingml/2006/picture">
+                <pic:pic xmlns:pic="http://schemas.openxmlformats.org/drawingml/2006/picture">
+                  <pic:nvPicPr>
+                    <pic:cNvPr id="4" name="Picture 4" descr="Graphical user interface, text, application, email&#10;&#10;Description automatically generated"/>
+                    <pic:cNvPicPr/>
+                  </pic:nvPicPr>
+                  <pic:blipFill>
+                    <a:blip r:embed="rId14" cstate="print">
+                      <a:extLst>
+                        <a:ext uri="{28A0092B-C50C-407E-A947-70E740481C1C}">
+                          <a14:useLocalDpi xmlns:a14="http://schemas.microsoft.com/office/drawing/2010/main" val="0"/>
+                        </a:ext>
+                      </a:extLst>
+                    </a:blip>
+                    <a:stretch>
+                      <a:fillRect/>
+                    </a:stretch>
+                  </pic:blipFill>
+                  <pic:spPr>
+                    <a:xfrm>
+                      <a:off x="0" y="0"/>
+                      <a:ext cx="7655809" cy="1832747"/>
+                    </a:xfrm>
+                    <a:prstGeom prst="rect">
+                      <a:avLst/>
+                    </a:prstGeom>
+                  </pic:spPr>
+                </pic:pic>
+              </a:graphicData>
+            </a:graphic>
+            <wp14:sizeRelH relativeFrom="page">
+              <wp14:pctWidth>0</wp14:pctWidth>
+            </wp14:sizeRelH>
+            <wp14:sizeRelV relativeFrom="page">
+              <wp14:pctHeight>0</wp14:pctHeight>
+            </wp14:sizeRelV>
+          </wp:anchor>
+        </w:drawing>
+      </w:r>
+      <w:r>
+        <w:rPr>
+          <w:color w:val="000000" w:themeColor="text1"/>
+          <w:sz w:val="26"/>
+          <w:szCs w:val="26"/>
+        </w:rPr>
+        <w:t>Ordering</w:t>
+      </w:r>
+    </w:p>
+    <w:p>
+      <w:pPr>
+        <w:tabs>
+          <w:tab w:val="left" w:pos="6177"/>
+        </w:tabs>
+        <w:rPr>
+          <w:color w:val="000000" w:themeColor="text1"/>
+          <w:sz w:val="26"/>
+          <w:szCs w:val="26"/>
+        </w:rPr>
+      </w:pPr>
+      <w:r>
+        <w:rPr>
+          <w:color w:val="000000" w:themeColor="text1"/>
+          <w:sz w:val="26"/>
+          <w:szCs w:val="26"/>
+        </w:rPr>
+        <w:t xml:space="preserve">Finding the optimal order in which </w:t>
+      </w:r>
+      <w:proofErr w:type="spellStart"/>
+      <w:r>
+        <w:rPr>
+          <w:color w:val="000000" w:themeColor="text1"/>
+          <w:sz w:val="26"/>
+          <w:szCs w:val="26"/>
+        </w:rPr>
+        <w:t>ti</w:t>
+      </w:r>
+      <w:proofErr w:type="spellEnd"/>
+      <w:r>
+        <w:rPr>
+          <w:color w:val="000000" w:themeColor="text1"/>
+          <w:sz w:val="26"/>
+          <w:szCs w:val="26"/>
+        </w:rPr>
+        <w:t xml:space="preserve"> </w:t>
+      </w:r>
+      <w:proofErr w:type="spellStart"/>
+      <w:r>
+        <w:rPr>
+          <w:color w:val="000000" w:themeColor="text1"/>
+          <w:sz w:val="26"/>
+          <w:szCs w:val="26"/>
+        </w:rPr>
+        <w:t>ekiminate</w:t>
+      </w:r>
+      <w:proofErr w:type="spellEnd"/>
+      <w:r>
+        <w:rPr>
+          <w:color w:val="000000" w:themeColor="text1"/>
+          <w:sz w:val="26"/>
+          <w:szCs w:val="26"/>
+        </w:rPr>
+        <w:t xml:space="preserve"> variables is an NP-hard problem. As such there are heuristic one may follow to better </w:t>
+      </w:r>
+      <w:proofErr w:type="spellStart"/>
+      <w:r>
+        <w:rPr>
+          <w:color w:val="000000" w:themeColor="text1"/>
+          <w:sz w:val="26"/>
+          <w:szCs w:val="26"/>
+        </w:rPr>
+        <w:t>ptimize</w:t>
+      </w:r>
+      <w:proofErr w:type="spellEnd"/>
+      <w:r>
+        <w:rPr>
+          <w:color w:val="000000" w:themeColor="text1"/>
+          <w:sz w:val="26"/>
+          <w:szCs w:val="26"/>
+        </w:rPr>
+        <w:t xml:space="preserve"> performance by order:</w:t>
+      </w:r>
+    </w:p>
+    <w:p>
+      <w:pPr>
+        <w:pStyle w:val="ListParagraph"/>
+        <w:numPr>
+          <w:ilvl w:val="0"/>
+          <w:numId w:val="7"/>
+        </w:numPr>
+        <w:tabs>
+          <w:tab w:val="left" w:pos="6177"/>
+        </w:tabs>
+        <w:rPr>
+          <w:color w:val="000000" w:themeColor="text1"/>
+          <w:sz w:val="26"/>
+          <w:szCs w:val="26"/>
+        </w:rPr>
+      </w:pPr>
+      <w:r>
+        <w:rPr>
+          <w:i/>
+          <w:iCs/>
+          <w:color w:val="000000" w:themeColor="text1"/>
+          <w:sz w:val="26"/>
+          <w:szCs w:val="26"/>
+        </w:rPr>
+        <w:t>Minimum Degree:</w:t>
+      </w:r>
+      <w:r>
+        <w:rPr>
+          <w:color w:val="000000" w:themeColor="text1"/>
+          <w:sz w:val="26"/>
+          <w:szCs w:val="26"/>
+        </w:rPr>
+        <w:t xml:space="preserve"> eliminate the variable which results in constructing the smallest factor possible</w:t>
+      </w:r>
+    </w:p>
+    <w:p>
+      <w:pPr>
+        <w:pStyle w:val="ListParagraph"/>
+        <w:numPr>
+          <w:ilvl w:val="0"/>
+          <w:numId w:val="7"/>
+        </w:numPr>
+        <w:tabs>
+          <w:tab w:val="left" w:pos="6177"/>
+        </w:tabs>
+        <w:rPr>
+          <w:i/>
+          <w:iCs/>
+          <w:color w:val="000000" w:themeColor="text1"/>
+          <w:sz w:val="26"/>
+          <w:szCs w:val="26"/>
+        </w:rPr>
+      </w:pPr>
+      <w:r>
+        <w:rPr>
+          <w:i/>
+          <w:iCs/>
+          <w:color w:val="000000" w:themeColor="text1"/>
+          <w:sz w:val="26"/>
+          <w:szCs w:val="26"/>
+        </w:rPr>
+        <w:t xml:space="preserve">Minimum Fill: </w:t>
+      </w:r>
+    </w:p>
+    <w:p>
+      <w:pPr>
+        <w:tabs>
+          <w:tab w:val="left" w:pos="6177"/>
+        </w:tabs>
+        <w:rPr>
+          <w:color w:val="000000" w:themeColor="text1"/>
+          <w:sz w:val="26"/>
+          <w:szCs w:val="26"/>
+        </w:rPr>
+      </w:pPr>
+    </w:p>
+    <w:p>
+      <w:pPr>
+        <w:tabs>
+          <w:tab w:val="left" w:pos="6177"/>
+        </w:tabs>
+        <w:rPr>
+          <w:color w:val="000000" w:themeColor="text1"/>
+          <w:sz w:val="26"/>
+          <w:szCs w:val="26"/>
+        </w:rPr>
+      </w:pPr>
+    </w:p>
+    <w:p>
+      <w:pPr>
+        <w:tabs>
+          <w:tab w:val="left" w:pos="6177"/>
+        </w:tabs>
+        <w:rPr>
+          <w:color w:val="000000" w:themeColor="text1"/>
+          <w:sz w:val="26"/>
+          <w:szCs w:val="26"/>
+        </w:rPr>
+      </w:pPr>
+    </w:p>
+    <w:p>
+      <w:pPr>
+        <w:tabs>
+          <w:tab w:val="left" w:pos="6177"/>
+        </w:tabs>
+        <w:rPr>
+          <w:color w:val="000000" w:themeColor="text1"/>
+          <w:sz w:val="26"/>
+          <w:szCs w:val="26"/>
+        </w:rPr>
+      </w:pPr>
+    </w:p>
+    <w:p>
+      <w:pPr>
+        <w:tabs>
+          <w:tab w:val="left" w:pos="6177"/>
+        </w:tabs>
+        <w:rPr>
+          <w:color w:val="000000" w:themeColor="text1"/>
+          <w:sz w:val="26"/>
+          <w:szCs w:val="26"/>
+        </w:rPr>
+      </w:pPr>
+    </w:p>
     <w:sectPr>
-      <w:footerReference w:type="default" r:id="rId7"/>
+      <w:footerReference w:type="default" r:id="rId15"/>
       <w:pgSz w:w="11907" w:h="16839" w:code="9"/>
       <w:pgMar w:top="720" w:right="1440" w:bottom="1800" w:left="1440" w:header="720" w:footer="720" w:gutter="0"/>
       <w:cols w:space="720"/>
@@ -201,6 +3099,118 @@
     </w:lvl>
   </w:abstractNum>
   <w:abstractNum w:abstractNumId="2" w15:restartNumberingAfterBreak="0">
+    <w:nsid w:val="17FC5A13"/>
+    <w:multiLevelType w:val="hybridMultilevel"/>
+    <w:tmpl w:val="CE2C1980"/>
+    <w:lvl w:ilvl="0" w:tplc="EB6E5D04">
+      <w:numFmt w:val="bullet"/>
+      <w:lvlText w:val="-"/>
+      <w:lvlJc w:val="left"/>
+      <w:pPr>
+        <w:ind w:left="720" w:hanging="360"/>
+      </w:pPr>
+      <w:rPr>
+        <w:rFonts w:ascii="Calibri" w:eastAsiaTheme="minorHAnsi" w:hAnsi="Calibri" w:cs="Calibri" w:hint="default"/>
+      </w:rPr>
+    </w:lvl>
+    <w:lvl w:ilvl="1" w:tplc="08090003" w:tentative="1">
+      <w:start w:val="1"/>
+      <w:numFmt w:val="bullet"/>
+      <w:lvlText w:val="o"/>
+      <w:lvlJc w:val="left"/>
+      <w:pPr>
+        <w:ind w:left="1440" w:hanging="360"/>
+      </w:pPr>
+      <w:rPr>
+        <w:rFonts w:ascii="Courier New" w:hAnsi="Courier New" w:cs="Courier New" w:hint="default"/>
+      </w:rPr>
+    </w:lvl>
+    <w:lvl w:ilvl="2" w:tplc="08090005" w:tentative="1">
+      <w:start w:val="1"/>
+      <w:numFmt w:val="bullet"/>
+      <w:lvlText w:val=""/>
+      <w:lvlJc w:val="left"/>
+      <w:pPr>
+        <w:ind w:left="2160" w:hanging="360"/>
+      </w:pPr>
+      <w:rPr>
+        <w:rFonts w:ascii="Wingdings" w:hAnsi="Wingdings" w:hint="default"/>
+      </w:rPr>
+    </w:lvl>
+    <w:lvl w:ilvl="3" w:tplc="08090001" w:tentative="1">
+      <w:start w:val="1"/>
+      <w:numFmt w:val="bullet"/>
+      <w:lvlText w:val=""/>
+      <w:lvlJc w:val="left"/>
+      <w:pPr>
+        <w:ind w:left="2880" w:hanging="360"/>
+      </w:pPr>
+      <w:rPr>
+        <w:rFonts w:ascii="Symbol" w:hAnsi="Symbol" w:hint="default"/>
+      </w:rPr>
+    </w:lvl>
+    <w:lvl w:ilvl="4" w:tplc="08090003" w:tentative="1">
+      <w:start w:val="1"/>
+      <w:numFmt w:val="bullet"/>
+      <w:lvlText w:val="o"/>
+      <w:lvlJc w:val="left"/>
+      <w:pPr>
+        <w:ind w:left="3600" w:hanging="360"/>
+      </w:pPr>
+      <w:rPr>
+        <w:rFonts w:ascii="Courier New" w:hAnsi="Courier New" w:cs="Courier New" w:hint="default"/>
+      </w:rPr>
+    </w:lvl>
+    <w:lvl w:ilvl="5" w:tplc="08090005" w:tentative="1">
+      <w:start w:val="1"/>
+      <w:numFmt w:val="bullet"/>
+      <w:lvlText w:val=""/>
+      <w:lvlJc w:val="left"/>
+      <w:pPr>
+        <w:ind w:left="4320" w:hanging="360"/>
+      </w:pPr>
+      <w:rPr>
+        <w:rFonts w:ascii="Wingdings" w:hAnsi="Wingdings" w:hint="default"/>
+      </w:rPr>
+    </w:lvl>
+    <w:lvl w:ilvl="6" w:tplc="08090001" w:tentative="1">
+      <w:start w:val="1"/>
+      <w:numFmt w:val="bullet"/>
+      <w:lvlText w:val=""/>
+      <w:lvlJc w:val="left"/>
+      <w:pPr>
+        <w:ind w:left="5040" w:hanging="360"/>
+      </w:pPr>
+      <w:rPr>
+        <w:rFonts w:ascii="Symbol" w:hAnsi="Symbol" w:hint="default"/>
+      </w:rPr>
+    </w:lvl>
+    <w:lvl w:ilvl="7" w:tplc="08090003" w:tentative="1">
+      <w:start w:val="1"/>
+      <w:numFmt w:val="bullet"/>
+      <w:lvlText w:val="o"/>
+      <w:lvlJc w:val="left"/>
+      <w:pPr>
+        <w:ind w:left="5760" w:hanging="360"/>
+      </w:pPr>
+      <w:rPr>
+        <w:rFonts w:ascii="Courier New" w:hAnsi="Courier New" w:cs="Courier New" w:hint="default"/>
+      </w:rPr>
+    </w:lvl>
+    <w:lvl w:ilvl="8" w:tplc="08090005" w:tentative="1">
+      <w:start w:val="1"/>
+      <w:numFmt w:val="bullet"/>
+      <w:lvlText w:val=""/>
+      <w:lvlJc w:val="left"/>
+      <w:pPr>
+        <w:ind w:left="6480" w:hanging="360"/>
+      </w:pPr>
+      <w:rPr>
+        <w:rFonts w:ascii="Wingdings" w:hAnsi="Wingdings" w:hint="default"/>
+      </w:rPr>
+    </w:lvl>
+  </w:abstractNum>
+  <w:abstractNum w:abstractNumId="3" w15:restartNumberingAfterBreak="0">
     <w:nsid w:val="20906CDF"/>
     <w:multiLevelType w:val="hybridMultilevel"/>
     <w:tmpl w:val="9E244A1C"/>
@@ -317,7 +3327,245 @@
       </w:rPr>
     </w:lvl>
   </w:abstractNum>
-  <w:abstractNum w:abstractNumId="3" w15:restartNumberingAfterBreak="0">
+  <w:abstractNum w:abstractNumId="4" w15:restartNumberingAfterBreak="0">
+    <w:nsid w:val="566C3AAC"/>
+    <w:multiLevelType w:val="multilevel"/>
+    <w:tmpl w:val="1E145F66"/>
+    <w:lvl w:ilvl="0">
+      <w:start w:val="1"/>
+      <w:numFmt w:val="bullet"/>
+      <w:lvlText w:val=""/>
+      <w:lvlJc w:val="left"/>
+      <w:pPr>
+        <w:tabs>
+          <w:tab w:val="num" w:pos="720"/>
+        </w:tabs>
+        <w:ind w:left="720" w:hanging="360"/>
+      </w:pPr>
+      <w:rPr>
+        <w:rFonts w:ascii="Symbol" w:hAnsi="Symbol" w:hint="default"/>
+        <w:sz w:val="20"/>
+      </w:rPr>
+    </w:lvl>
+    <w:lvl w:ilvl="1" w:tentative="1">
+      <w:start w:val="1"/>
+      <w:numFmt w:val="bullet"/>
+      <w:lvlText w:val="o"/>
+      <w:lvlJc w:val="left"/>
+      <w:pPr>
+        <w:tabs>
+          <w:tab w:val="num" w:pos="1440"/>
+        </w:tabs>
+        <w:ind w:left="1440" w:hanging="360"/>
+      </w:pPr>
+      <w:rPr>
+        <w:rFonts w:ascii="Courier New" w:hAnsi="Courier New" w:hint="default"/>
+        <w:sz w:val="20"/>
+      </w:rPr>
+    </w:lvl>
+    <w:lvl w:ilvl="2" w:tentative="1">
+      <w:start w:val="1"/>
+      <w:numFmt w:val="bullet"/>
+      <w:lvlText w:val=""/>
+      <w:lvlJc w:val="left"/>
+      <w:pPr>
+        <w:tabs>
+          <w:tab w:val="num" w:pos="2160"/>
+        </w:tabs>
+        <w:ind w:left="2160" w:hanging="360"/>
+      </w:pPr>
+      <w:rPr>
+        <w:rFonts w:ascii="Wingdings" w:hAnsi="Wingdings" w:hint="default"/>
+        <w:sz w:val="20"/>
+      </w:rPr>
+    </w:lvl>
+    <w:lvl w:ilvl="3" w:tentative="1">
+      <w:start w:val="1"/>
+      <w:numFmt w:val="bullet"/>
+      <w:lvlText w:val=""/>
+      <w:lvlJc w:val="left"/>
+      <w:pPr>
+        <w:tabs>
+          <w:tab w:val="num" w:pos="2880"/>
+        </w:tabs>
+        <w:ind w:left="2880" w:hanging="360"/>
+      </w:pPr>
+      <w:rPr>
+        <w:rFonts w:ascii="Wingdings" w:hAnsi="Wingdings" w:hint="default"/>
+        <w:sz w:val="20"/>
+      </w:rPr>
+    </w:lvl>
+    <w:lvl w:ilvl="4" w:tentative="1">
+      <w:start w:val="1"/>
+      <w:numFmt w:val="bullet"/>
+      <w:lvlText w:val=""/>
+      <w:lvlJc w:val="left"/>
+      <w:pPr>
+        <w:tabs>
+          <w:tab w:val="num" w:pos="3600"/>
+        </w:tabs>
+        <w:ind w:left="3600" w:hanging="360"/>
+      </w:pPr>
+      <w:rPr>
+        <w:rFonts w:ascii="Wingdings" w:hAnsi="Wingdings" w:hint="default"/>
+        <w:sz w:val="20"/>
+      </w:rPr>
+    </w:lvl>
+    <w:lvl w:ilvl="5" w:tentative="1">
+      <w:start w:val="1"/>
+      <w:numFmt w:val="bullet"/>
+      <w:lvlText w:val=""/>
+      <w:lvlJc w:val="left"/>
+      <w:pPr>
+        <w:tabs>
+          <w:tab w:val="num" w:pos="4320"/>
+        </w:tabs>
+        <w:ind w:left="4320" w:hanging="360"/>
+      </w:pPr>
+      <w:rPr>
+        <w:rFonts w:ascii="Wingdings" w:hAnsi="Wingdings" w:hint="default"/>
+        <w:sz w:val="20"/>
+      </w:rPr>
+    </w:lvl>
+    <w:lvl w:ilvl="6" w:tentative="1">
+      <w:start w:val="1"/>
+      <w:numFmt w:val="bullet"/>
+      <w:lvlText w:val=""/>
+      <w:lvlJc w:val="left"/>
+      <w:pPr>
+        <w:tabs>
+          <w:tab w:val="num" w:pos="5040"/>
+        </w:tabs>
+        <w:ind w:left="5040" w:hanging="360"/>
+      </w:pPr>
+      <w:rPr>
+        <w:rFonts w:ascii="Wingdings" w:hAnsi="Wingdings" w:hint="default"/>
+        <w:sz w:val="20"/>
+      </w:rPr>
+    </w:lvl>
+    <w:lvl w:ilvl="7" w:tentative="1">
+      <w:start w:val="1"/>
+      <w:numFmt w:val="bullet"/>
+      <w:lvlText w:val=""/>
+      <w:lvlJc w:val="left"/>
+      <w:pPr>
+        <w:tabs>
+          <w:tab w:val="num" w:pos="5760"/>
+        </w:tabs>
+        <w:ind w:left="5760" w:hanging="360"/>
+      </w:pPr>
+      <w:rPr>
+        <w:rFonts w:ascii="Wingdings" w:hAnsi="Wingdings" w:hint="default"/>
+        <w:sz w:val="20"/>
+      </w:rPr>
+    </w:lvl>
+    <w:lvl w:ilvl="8" w:tentative="1">
+      <w:start w:val="1"/>
+      <w:numFmt w:val="bullet"/>
+      <w:lvlText w:val=""/>
+      <w:lvlJc w:val="left"/>
+      <w:pPr>
+        <w:tabs>
+          <w:tab w:val="num" w:pos="6480"/>
+        </w:tabs>
+        <w:ind w:left="6480" w:hanging="360"/>
+      </w:pPr>
+      <w:rPr>
+        <w:rFonts w:ascii="Wingdings" w:hAnsi="Wingdings" w:hint="default"/>
+        <w:sz w:val="20"/>
+      </w:rPr>
+    </w:lvl>
+  </w:abstractNum>
+  <w:abstractNum w:abstractNumId="5" w15:restartNumberingAfterBreak="0">
+    <w:nsid w:val="65246258"/>
+    <w:multiLevelType w:val="hybridMultilevel"/>
+    <w:tmpl w:val="693ECAA6"/>
+    <w:lvl w:ilvl="0" w:tplc="0809000F">
+      <w:start w:val="1"/>
+      <w:numFmt w:val="decimal"/>
+      <w:lvlText w:val="%1."/>
+      <w:lvlJc w:val="left"/>
+      <w:pPr>
+        <w:ind w:left="720" w:hanging="360"/>
+      </w:pPr>
+      <w:rPr>
+        <w:rFonts w:hint="default"/>
+      </w:rPr>
+    </w:lvl>
+    <w:lvl w:ilvl="1" w:tplc="08090019" w:tentative="1">
+      <w:start w:val="1"/>
+      <w:numFmt w:val="lowerLetter"/>
+      <w:lvlText w:val="%2."/>
+      <w:lvlJc w:val="left"/>
+      <w:pPr>
+        <w:ind w:left="1440" w:hanging="360"/>
+      </w:pPr>
+    </w:lvl>
+    <w:lvl w:ilvl="2" w:tplc="0809001B" w:tentative="1">
+      <w:start w:val="1"/>
+      <w:numFmt w:val="lowerRoman"/>
+      <w:lvlText w:val="%3."/>
+      <w:lvlJc w:val="right"/>
+      <w:pPr>
+        <w:ind w:left="2160" w:hanging="180"/>
+      </w:pPr>
+    </w:lvl>
+    <w:lvl w:ilvl="3" w:tplc="0809000F" w:tentative="1">
+      <w:start w:val="1"/>
+      <w:numFmt w:val="decimal"/>
+      <w:lvlText w:val="%4."/>
+      <w:lvlJc w:val="left"/>
+      <w:pPr>
+        <w:ind w:left="2880" w:hanging="360"/>
+      </w:pPr>
+    </w:lvl>
+    <w:lvl w:ilvl="4" w:tplc="08090019" w:tentative="1">
+      <w:start w:val="1"/>
+      <w:numFmt w:val="lowerLetter"/>
+      <w:lvlText w:val="%5."/>
+      <w:lvlJc w:val="left"/>
+      <w:pPr>
+        <w:ind w:left="3600" w:hanging="360"/>
+      </w:pPr>
+    </w:lvl>
+    <w:lvl w:ilvl="5" w:tplc="0809001B" w:tentative="1">
+      <w:start w:val="1"/>
+      <w:numFmt w:val="lowerRoman"/>
+      <w:lvlText w:val="%6."/>
+      <w:lvlJc w:val="right"/>
+      <w:pPr>
+        <w:ind w:left="4320" w:hanging="180"/>
+      </w:pPr>
+    </w:lvl>
+    <w:lvl w:ilvl="6" w:tplc="0809000F" w:tentative="1">
+      <w:start w:val="1"/>
+      <w:numFmt w:val="decimal"/>
+      <w:lvlText w:val="%7."/>
+      <w:lvlJc w:val="left"/>
+      <w:pPr>
+        <w:ind w:left="5040" w:hanging="360"/>
+      </w:pPr>
+    </w:lvl>
+    <w:lvl w:ilvl="7" w:tplc="08090019" w:tentative="1">
+      <w:start w:val="1"/>
+      <w:numFmt w:val="lowerLetter"/>
+      <w:lvlText w:val="%8."/>
+      <w:lvlJc w:val="left"/>
+      <w:pPr>
+        <w:ind w:left="5760" w:hanging="360"/>
+      </w:pPr>
+    </w:lvl>
+    <w:lvl w:ilvl="8" w:tplc="0809001B" w:tentative="1">
+      <w:start w:val="1"/>
+      <w:numFmt w:val="lowerRoman"/>
+      <w:lvlText w:val="%9."/>
+      <w:lvlJc w:val="right"/>
+      <w:pPr>
+        <w:ind w:left="6480" w:hanging="180"/>
+      </w:pPr>
+    </w:lvl>
+  </w:abstractNum>
+  <w:abstractNum w:abstractNumId="6" w15:restartNumberingAfterBreak="0">
     <w:nsid w:val="68AB4355"/>
     <w:multiLevelType w:val="hybridMultilevel"/>
     <w:tmpl w:val="0B203272"/>
@@ -417,10 +3665,19 @@
     <w:abstractNumId w:val="0"/>
   </w:num>
   <w:num w:numId="3">
+    <w:abstractNumId w:val="3"/>
+  </w:num>
+  <w:num w:numId="4">
+    <w:abstractNumId w:val="6"/>
+  </w:num>
+  <w:num w:numId="5">
+    <w:abstractNumId w:val="4"/>
+  </w:num>
+  <w:num w:numId="6">
     <w:abstractNumId w:val="2"/>
   </w:num>
-  <w:num w:numId="4">
-    <w:abstractNumId w:val="3"/>
+  <w:num w:numId="7">
+    <w:abstractNumId w:val="5"/>
   </w:num>
 </w:numbering>
 </file>
@@ -1488,6 +4745,63 @@
       <w:u w:val="single"/>
     </w:rPr>
   </w:style>
+  <w:style w:type="paragraph" w:styleId="NormalWeb">
+    <w:name w:val="Normal (Web)"/>
+    <w:basedOn w:val="Normal"/>
+    <w:uiPriority w:val="99"/>
+    <w:semiHidden/>
+    <w:unhideWhenUsed/>
+    <w:rsid w:val="00977903"/>
+    <w:pPr>
+      <w:spacing w:before="100" w:beforeAutospacing="1" w:after="100" w:afterAutospacing="1" w:line="240" w:lineRule="auto"/>
+    </w:pPr>
+    <w:rPr>
+      <w:rFonts w:ascii="Times New Roman" w:eastAsia="Times New Roman" w:hAnsi="Times New Roman" w:cs="Times New Roman"/>
+      <w:color w:val="auto"/>
+      <w:sz w:val="24"/>
+      <w:szCs w:val="24"/>
+      <w:lang w:val="en-AU" w:eastAsia="en-GB"/>
+    </w:rPr>
+  </w:style>
+  <w:style w:type="character" w:customStyle="1" w:styleId="num">
+    <w:name w:val="num"/>
+    <w:basedOn w:val="DefaultParagraphFont"/>
+    <w:rsid w:val="00977903"/>
+  </w:style>
+  <w:style w:type="character" w:customStyle="1" w:styleId="sr-only">
+    <w:name w:val="sr-only"/>
+    <w:basedOn w:val="DefaultParagraphFont"/>
+    <w:rsid w:val="00977903"/>
+  </w:style>
+  <w:style w:type="character" w:customStyle="1" w:styleId="den">
+    <w:name w:val="den"/>
+    <w:basedOn w:val="DefaultParagraphFont"/>
+    <w:rsid w:val="00977903"/>
+  </w:style>
+  <w:style w:type="character" w:styleId="UnresolvedMention">
+    <w:name w:val="Unresolved Mention"/>
+    <w:basedOn w:val="DefaultParagraphFont"/>
+    <w:uiPriority w:val="99"/>
+    <w:semiHidden/>
+    <w:unhideWhenUsed/>
+    <w:rsid w:val="00977903"/>
+    <w:rPr>
+      <w:color w:val="605E5C"/>
+      <w:shd w:val="clear" w:color="auto" w:fill="E1DFDD"/>
+    </w:rPr>
+  </w:style>
+  <w:style w:type="paragraph" w:styleId="ListParagraph">
+    <w:name w:val="List Paragraph"/>
+    <w:basedOn w:val="Normal"/>
+    <w:uiPriority w:val="34"/>
+    <w:unhideWhenUsed/>
+    <w:qFormat/>
+    <w:rsid w:val="00977903"/>
+    <w:pPr>
+      <w:ind w:left="720"/>
+      <w:contextualSpacing/>
+    </w:pPr>
+  </w:style>
 </w:styles>
 </file>
 

</xml_diff>

<commit_message>
added visualisations and added voting sussness counts
</commit_message>
<xml_diff>
--- a/TheResistanceNotes.docx
+++ b/TheResistanceNotes.docx
@@ -2766,18 +2766,16 @@
           <w:sz w:val="26"/>
           <w:szCs w:val="26"/>
         </w:rPr>
-        <w:t xml:space="preserve">Finding the optimal order in which </w:t>
-      </w:r>
-      <w:proofErr w:type="spellStart"/>
-      <w:r>
-        <w:rPr>
-          <w:color w:val="000000" w:themeColor="text1"/>
-          <w:sz w:val="26"/>
-          <w:szCs w:val="26"/>
-        </w:rPr>
-        <w:t>ti</w:t>
-      </w:r>
-      <w:proofErr w:type="spellEnd"/>
+        <w:t>Finding the optimal order in which t</w:t>
+      </w:r>
+      <w:r>
+        <w:rPr>
+          <w:color w:val="000000" w:themeColor="text1"/>
+          <w:sz w:val="26"/>
+          <w:szCs w:val="26"/>
+        </w:rPr>
+        <w:t>o</w:t>
+      </w:r>
       <w:r>
         <w:rPr>
           <w:color w:val="000000" w:themeColor="text1"/>
@@ -2786,16 +2784,14 @@
         </w:rPr>
         <w:t xml:space="preserve"> </w:t>
       </w:r>
-      <w:proofErr w:type="spellStart"/>
-      <w:r>
-        <w:rPr>
-          <w:color w:val="000000" w:themeColor="text1"/>
-          <w:sz w:val="26"/>
-          <w:szCs w:val="26"/>
-        </w:rPr>
-        <w:t>ekiminate</w:t>
-      </w:r>
-      <w:proofErr w:type="spellEnd"/>
+      <w:r>
+        <w:rPr>
+          <w:color w:val="000000" w:themeColor="text1"/>
+          <w:sz w:val="26"/>
+          <w:szCs w:val="26"/>
+        </w:rPr>
+        <w:t>eliminate</w:t>
+      </w:r>
       <w:r>
         <w:rPr>
           <w:color w:val="000000" w:themeColor="text1"/>
@@ -2804,16 +2800,14 @@
         </w:rPr>
         <w:t xml:space="preserve"> variables is an NP-hard problem. As such there are heuristic one may follow to better </w:t>
       </w:r>
-      <w:proofErr w:type="spellStart"/>
-      <w:r>
-        <w:rPr>
-          <w:color w:val="000000" w:themeColor="text1"/>
-          <w:sz w:val="26"/>
-          <w:szCs w:val="26"/>
-        </w:rPr>
-        <w:t>ptimize</w:t>
-      </w:r>
-      <w:proofErr w:type="spellEnd"/>
+      <w:r>
+        <w:rPr>
+          <w:color w:val="000000" w:themeColor="text1"/>
+          <w:sz w:val="26"/>
+          <w:szCs w:val="26"/>
+        </w:rPr>
+        <w:t>optimize</w:t>
+      </w:r>
       <w:r>
         <w:rPr>
           <w:color w:val="000000" w:themeColor="text1"/>
@@ -2886,69 +2880,1242 @@
         </w:rPr>
         <w:t xml:space="preserve">Minimum Fill: </w:t>
       </w:r>
-    </w:p>
-    <w:p>
-      <w:pPr>
-        <w:tabs>
-          <w:tab w:val="left" w:pos="6177"/>
-        </w:tabs>
-        <w:rPr>
-          <w:color w:val="000000" w:themeColor="text1"/>
-          <w:sz w:val="26"/>
-          <w:szCs w:val="26"/>
-        </w:rPr>
-      </w:pPr>
-    </w:p>
-    <w:p>
-      <w:pPr>
-        <w:tabs>
-          <w:tab w:val="left" w:pos="6177"/>
-        </w:tabs>
-        <w:rPr>
-          <w:color w:val="000000" w:themeColor="text1"/>
-          <w:sz w:val="26"/>
-          <w:szCs w:val="26"/>
-        </w:rPr>
-      </w:pPr>
-    </w:p>
-    <w:p>
-      <w:pPr>
-        <w:tabs>
-          <w:tab w:val="left" w:pos="6177"/>
-        </w:tabs>
-        <w:rPr>
-          <w:color w:val="000000" w:themeColor="text1"/>
-          <w:sz w:val="26"/>
-          <w:szCs w:val="26"/>
-        </w:rPr>
-      </w:pPr>
-    </w:p>
-    <w:p>
-      <w:pPr>
-        <w:tabs>
-          <w:tab w:val="left" w:pos="6177"/>
-        </w:tabs>
-        <w:rPr>
-          <w:color w:val="000000" w:themeColor="text1"/>
-          <w:sz w:val="26"/>
-          <w:szCs w:val="26"/>
-        </w:rPr>
-      </w:pPr>
-    </w:p>
-    <w:p>
-      <w:pPr>
-        <w:tabs>
-          <w:tab w:val="left" w:pos="6177"/>
-        </w:tabs>
-        <w:rPr>
-          <w:color w:val="000000" w:themeColor="text1"/>
-          <w:sz w:val="26"/>
-          <w:szCs w:val="26"/>
-        </w:rPr>
-      </w:pPr>
+      <w:r>
+        <w:rPr>
+          <w:color w:val="000000" w:themeColor="text1"/>
+          <w:sz w:val="26"/>
+          <w:szCs w:val="26"/>
+        </w:rPr>
+        <w:t>By constructing an undirected graph showing variable relations expressed by all CPTs, eliminate the variable which would result in the lease edges to be assed post elimination</w:t>
+      </w:r>
+    </w:p>
+    <w:p>
+      <w:pPr>
+        <w:tabs>
+          <w:tab w:val="left" w:pos="6177"/>
+        </w:tabs>
+        <w:rPr>
+          <w:color w:val="000000" w:themeColor="text1"/>
+          <w:sz w:val="26"/>
+          <w:szCs w:val="26"/>
+        </w:rPr>
+      </w:pPr>
+      <w:hyperlink r:id="rId15" w:history="1">
+        <w:r>
+          <w:rPr>
+            <w:rStyle w:val="Hyperlink"/>
+            <w:sz w:val="26"/>
+            <w:szCs w:val="26"/>
+          </w:rPr>
+          <w:t>https://en.wikipedia.org/wiki/Variable_elimination</w:t>
+        </w:r>
+      </w:hyperlink>
+    </w:p>
+    <w:p>
+      <w:pPr>
+        <w:tabs>
+          <w:tab w:val="left" w:pos="6177"/>
+        </w:tabs>
+        <w:rPr>
+          <w:color w:val="000000" w:themeColor="text1"/>
+          <w:sz w:val="26"/>
+          <w:szCs w:val="26"/>
+        </w:rPr>
+      </w:pPr>
+    </w:p>
+    <w:p>
+      <w:pPr>
+        <w:tabs>
+          <w:tab w:val="left" w:pos="6177"/>
+        </w:tabs>
+        <w:rPr>
+          <w:color w:val="000000" w:themeColor="text1"/>
+          <w:sz w:val="26"/>
+          <w:szCs w:val="26"/>
+        </w:rPr>
+      </w:pPr>
+      <w:r>
+        <w:rPr>
+          <w:color w:val="000000" w:themeColor="text1"/>
+          <w:sz w:val="26"/>
+          <w:szCs w:val="26"/>
+        </w:rPr>
+        <w:t>https://en.wikipedia.org/wiki/Minimum_degree_algorithm</w:t>
+      </w:r>
+    </w:p>
+    <w:p>
+      <w:pPr>
+        <w:tabs>
+          <w:tab w:val="left" w:pos="6177"/>
+        </w:tabs>
+        <w:rPr>
+          <w:color w:val="000000" w:themeColor="text1"/>
+          <w:sz w:val="26"/>
+          <w:szCs w:val="26"/>
+        </w:rPr>
+      </w:pPr>
+    </w:p>
+    <w:p>
+      <w:pPr>
+        <w:tabs>
+          <w:tab w:val="left" w:pos="6177"/>
+        </w:tabs>
+        <w:rPr>
+          <w:color w:val="000000" w:themeColor="text1"/>
+          <w:sz w:val="26"/>
+          <w:szCs w:val="26"/>
+        </w:rPr>
+      </w:pPr>
+    </w:p>
+    <w:p>
+      <w:pPr>
+        <w:tabs>
+          <w:tab w:val="left" w:pos="6177"/>
+        </w:tabs>
+        <w:rPr>
+          <w:color w:val="000000" w:themeColor="text1"/>
+          <w:sz w:val="26"/>
+          <w:szCs w:val="26"/>
+        </w:rPr>
+      </w:pPr>
+    </w:p>
+    <w:p>
+      <w:pPr>
+        <w:tabs>
+          <w:tab w:val="left" w:pos="6177"/>
+        </w:tabs>
+        <w:rPr>
+          <w:color w:val="000000" w:themeColor="text1"/>
+          <w:sz w:val="26"/>
+          <w:szCs w:val="26"/>
+        </w:rPr>
+      </w:pPr>
+      <w:r>
+        <w:rPr>
+          <w:color w:val="000000" w:themeColor="text1"/>
+          <w:sz w:val="26"/>
+          <w:szCs w:val="26"/>
+        </w:rPr>
+        <w:t>Really good Bayesian networks link with examples and code snippets:</w:t>
+      </w:r>
+    </w:p>
+    <w:p>
+      <w:pPr>
+        <w:tabs>
+          <w:tab w:val="left" w:pos="6177"/>
+        </w:tabs>
+        <w:rPr>
+          <w:color w:val="000000" w:themeColor="text1"/>
+          <w:sz w:val="26"/>
+          <w:szCs w:val="26"/>
+        </w:rPr>
+      </w:pPr>
+      <w:r>
+        <w:rPr>
+          <w:color w:val="000000" w:themeColor="text1"/>
+          <w:sz w:val="26"/>
+          <w:szCs w:val="26"/>
+        </w:rPr>
+        <w:t>https://www.edureka.co/blog/bayesian-networks/</w:t>
+      </w:r>
+    </w:p>
+    <w:p>
+      <w:pPr>
+        <w:tabs>
+          <w:tab w:val="left" w:pos="6177"/>
+        </w:tabs>
+        <w:rPr>
+          <w:color w:val="000000" w:themeColor="text1"/>
+          <w:sz w:val="26"/>
+          <w:szCs w:val="26"/>
+        </w:rPr>
+      </w:pPr>
+    </w:p>
+    <w:p>
+      <w:pPr>
+        <w:tabs>
+          <w:tab w:val="left" w:pos="6177"/>
+        </w:tabs>
+        <w:rPr>
+          <w:color w:val="000000" w:themeColor="text1"/>
+          <w:sz w:val="26"/>
+          <w:szCs w:val="26"/>
+        </w:rPr>
+      </w:pPr>
+      <w:r>
+        <w:rPr>
+          <w:color w:val="000000" w:themeColor="text1"/>
+          <w:sz w:val="26"/>
+          <w:szCs w:val="26"/>
+        </w:rPr>
+        <w:t xml:space="preserve">Bayesian networks code looks a bit scary, maybe naïve </w:t>
+      </w:r>
+      <w:r>
+        <w:rPr>
+          <w:color w:val="000000" w:themeColor="text1"/>
+          <w:sz w:val="26"/>
+          <w:szCs w:val="26"/>
+        </w:rPr>
+        <w:t>bayes classifiers will be a bit easier</w:t>
+      </w:r>
+    </w:p>
+    <w:p>
+      <w:pPr>
+        <w:tabs>
+          <w:tab w:val="left" w:pos="6177"/>
+        </w:tabs>
+        <w:rPr>
+          <w:color w:val="000000" w:themeColor="text1"/>
+          <w:sz w:val="26"/>
+          <w:szCs w:val="26"/>
+        </w:rPr>
+      </w:pPr>
+      <w:hyperlink r:id="rId16" w:history="1">
+        <w:r>
+          <w:rPr>
+            <w:rStyle w:val="Hyperlink"/>
+            <w:sz w:val="26"/>
+            <w:szCs w:val="26"/>
+          </w:rPr>
+          <w:t>https://machinelearningmastery.com/naive-bayes-classifier-scratch-python/</w:t>
+        </w:r>
+      </w:hyperlink>
+    </w:p>
+    <w:p>
+      <w:pPr>
+        <w:tabs>
+          <w:tab w:val="left" w:pos="6177"/>
+        </w:tabs>
+        <w:rPr>
+          <w:color w:val="000000" w:themeColor="text1"/>
+          <w:sz w:val="26"/>
+          <w:szCs w:val="26"/>
+        </w:rPr>
+      </w:pPr>
+      <w:hyperlink r:id="rId17" w:history="1">
+        <w:r>
+          <w:rPr>
+            <w:rStyle w:val="Hyperlink"/>
+            <w:sz w:val="26"/>
+            <w:szCs w:val="26"/>
+          </w:rPr>
+          <w:t>https://www.analyticsvidhya.com/blog/2021/01/a-guide-to-the-naive-bayes-algorithm/</w:t>
+        </w:r>
+      </w:hyperlink>
+    </w:p>
+    <w:p>
+      <w:pPr>
+        <w:tabs>
+          <w:tab w:val="left" w:pos="6177"/>
+        </w:tabs>
+        <w:rPr>
+          <w:color w:val="000000" w:themeColor="text1"/>
+          <w:sz w:val="26"/>
+          <w:szCs w:val="26"/>
+        </w:rPr>
+      </w:pPr>
+    </w:p>
+    <w:p>
+      <w:pPr>
+        <w:tabs>
+          <w:tab w:val="left" w:pos="6177"/>
+        </w:tabs>
+        <w:rPr>
+          <w:color w:val="000000" w:themeColor="text1"/>
+          <w:sz w:val="26"/>
+          <w:szCs w:val="26"/>
+        </w:rPr>
+      </w:pPr>
+    </w:p>
+    <w:p>
+      <w:pPr>
+        <w:tabs>
+          <w:tab w:val="left" w:pos="6177"/>
+        </w:tabs>
+        <w:rPr>
+          <w:color w:val="000000" w:themeColor="text1"/>
+          <w:sz w:val="26"/>
+          <w:szCs w:val="26"/>
+        </w:rPr>
+      </w:pPr>
+      <w:hyperlink r:id="rId18" w:history="1">
+        <w:r>
+          <w:rPr>
+            <w:rStyle w:val="Hyperlink"/>
+            <w:sz w:val="26"/>
+            <w:szCs w:val="26"/>
+          </w:rPr>
+          <w:t>https://www.youtube.com/watch?v=PPeaRc-r1OI</w:t>
+        </w:r>
+      </w:hyperlink>
+      <w:r>
+        <w:rPr>
+          <w:noProof/>
+          <w:color w:val="000000" w:themeColor="text1"/>
+          <w:sz w:val="26"/>
+          <w:szCs w:val="26"/>
+        </w:rPr>
+        <w:drawing>
+          <wp:inline distT="0" distB="0" distL="0" distR="0" wp14:anchorId="5109E428" wp14:editId="526DADD8">
+            <wp:extent cx="5732145" cy="2783840"/>
+            <wp:effectExtent l="0" t="0" r="0" b="0"/>
+            <wp:docPr id="5" name="Picture 5" descr="Table&#10;&#10;Description automatically generated"/>
+            <wp:cNvGraphicFramePr>
+              <a:graphicFrameLocks xmlns:a="http://schemas.openxmlformats.org/drawingml/2006/main" noChangeAspect="1"/>
+            </wp:cNvGraphicFramePr>
+            <a:graphic xmlns:a="http://schemas.openxmlformats.org/drawingml/2006/main">
+              <a:graphicData uri="http://schemas.openxmlformats.org/drawingml/2006/picture">
+                <pic:pic xmlns:pic="http://schemas.openxmlformats.org/drawingml/2006/picture">
+                  <pic:nvPicPr>
+                    <pic:cNvPr id="5" name="Picture 5" descr="Table&#10;&#10;Description automatically generated"/>
+                    <pic:cNvPicPr/>
+                  </pic:nvPicPr>
+                  <pic:blipFill>
+                    <a:blip r:embed="rId19" cstate="print">
+                      <a:extLst>
+                        <a:ext uri="{28A0092B-C50C-407E-A947-70E740481C1C}">
+                          <a14:useLocalDpi xmlns:a14="http://schemas.microsoft.com/office/drawing/2010/main" val="0"/>
+                        </a:ext>
+                      </a:extLst>
+                    </a:blip>
+                    <a:stretch>
+                      <a:fillRect/>
+                    </a:stretch>
+                  </pic:blipFill>
+                  <pic:spPr>
+                    <a:xfrm>
+                      <a:off x="0" y="0"/>
+                      <a:ext cx="5732145" cy="2783840"/>
+                    </a:xfrm>
+                    <a:prstGeom prst="rect">
+                      <a:avLst/>
+                    </a:prstGeom>
+                  </pic:spPr>
+                </pic:pic>
+              </a:graphicData>
+            </a:graphic>
+          </wp:inline>
+        </w:drawing>
+      </w:r>
+    </w:p>
+    <w:p>
+      <w:pPr>
+        <w:tabs>
+          <w:tab w:val="left" w:pos="6177"/>
+        </w:tabs>
+        <w:rPr>
+          <w:color w:val="000000" w:themeColor="text1"/>
+          <w:sz w:val="26"/>
+          <w:szCs w:val="26"/>
+        </w:rPr>
+      </w:pPr>
+    </w:p>
+    <w:p>
+      <w:pPr>
+        <w:tabs>
+          <w:tab w:val="left" w:pos="6177"/>
+        </w:tabs>
+        <w:rPr>
+          <w:color w:val="000000" w:themeColor="text1"/>
+          <w:sz w:val="26"/>
+          <w:szCs w:val="26"/>
+        </w:rPr>
+      </w:pPr>
+      <w:r>
+        <w:rPr>
+          <w:noProof/>
+          <w:color w:val="000000" w:themeColor="text1"/>
+          <w:sz w:val="26"/>
+          <w:szCs w:val="26"/>
+        </w:rPr>
+        <w:drawing>
+          <wp:inline distT="0" distB="0" distL="0" distR="0" wp14:anchorId="19BEBD01" wp14:editId="29F0571E">
+            <wp:extent cx="5732145" cy="1683385"/>
+            <wp:effectExtent l="0" t="0" r="0" b="5715"/>
+            <wp:docPr id="7" name="Picture 7" descr="Text&#10;&#10;Description automatically generated"/>
+            <wp:cNvGraphicFramePr>
+              <a:graphicFrameLocks xmlns:a="http://schemas.openxmlformats.org/drawingml/2006/main" noChangeAspect="1"/>
+            </wp:cNvGraphicFramePr>
+            <a:graphic xmlns:a="http://schemas.openxmlformats.org/drawingml/2006/main">
+              <a:graphicData uri="http://schemas.openxmlformats.org/drawingml/2006/picture">
+                <pic:pic xmlns:pic="http://schemas.openxmlformats.org/drawingml/2006/picture">
+                  <pic:nvPicPr>
+                    <pic:cNvPr id="7" name="Picture 7" descr="Text&#10;&#10;Description automatically generated"/>
+                    <pic:cNvPicPr/>
+                  </pic:nvPicPr>
+                  <pic:blipFill>
+                    <a:blip r:embed="rId20" cstate="print">
+                      <a:extLst>
+                        <a:ext uri="{28A0092B-C50C-407E-A947-70E740481C1C}">
+                          <a14:useLocalDpi xmlns:a14="http://schemas.microsoft.com/office/drawing/2010/main" val="0"/>
+                        </a:ext>
+                      </a:extLst>
+                    </a:blip>
+                    <a:stretch>
+                      <a:fillRect/>
+                    </a:stretch>
+                  </pic:blipFill>
+                  <pic:spPr>
+                    <a:xfrm>
+                      <a:off x="0" y="0"/>
+                      <a:ext cx="5732145" cy="1683385"/>
+                    </a:xfrm>
+                    <a:prstGeom prst="rect">
+                      <a:avLst/>
+                    </a:prstGeom>
+                  </pic:spPr>
+                </pic:pic>
+              </a:graphicData>
+            </a:graphic>
+          </wp:inline>
+        </w:drawing>
+      </w:r>
+    </w:p>
+    <w:p>
+      <w:pPr>
+        <w:tabs>
+          <w:tab w:val="left" w:pos="6177"/>
+        </w:tabs>
+        <w:rPr>
+          <w:color w:val="000000" w:themeColor="text1"/>
+          <w:sz w:val="26"/>
+          <w:szCs w:val="26"/>
+        </w:rPr>
+      </w:pPr>
+    </w:p>
+    <w:p>
+      <w:pPr>
+        <w:tabs>
+          <w:tab w:val="left" w:pos="6177"/>
+        </w:tabs>
+        <w:rPr>
+          <w:color w:val="000000" w:themeColor="text1"/>
+          <w:sz w:val="26"/>
+          <w:szCs w:val="26"/>
+        </w:rPr>
+      </w:pPr>
+      <w:r>
+        <w:rPr>
+          <w:noProof/>
+          <w:color w:val="000000" w:themeColor="text1"/>
+          <w:sz w:val="26"/>
+          <w:szCs w:val="26"/>
+        </w:rPr>
+        <w:drawing>
+          <wp:inline distT="0" distB="0" distL="0" distR="0" wp14:anchorId="50EE72FA" wp14:editId="59814B92">
+            <wp:extent cx="5732145" cy="3328035"/>
+            <wp:effectExtent l="0" t="0" r="0" b="0"/>
+            <wp:docPr id="8" name="Picture 8" descr="A picture containing text, blackboard&#10;&#10;Description automatically generated"/>
+            <wp:cNvGraphicFramePr>
+              <a:graphicFrameLocks xmlns:a="http://schemas.openxmlformats.org/drawingml/2006/main" noChangeAspect="1"/>
+            </wp:cNvGraphicFramePr>
+            <a:graphic xmlns:a="http://schemas.openxmlformats.org/drawingml/2006/main">
+              <a:graphicData uri="http://schemas.openxmlformats.org/drawingml/2006/picture">
+                <pic:pic xmlns:pic="http://schemas.openxmlformats.org/drawingml/2006/picture">
+                  <pic:nvPicPr>
+                    <pic:cNvPr id="8" name="Picture 8" descr="A picture containing text, blackboard&#10;&#10;Description automatically generated"/>
+                    <pic:cNvPicPr/>
+                  </pic:nvPicPr>
+                  <pic:blipFill>
+                    <a:blip r:embed="rId21">
+                      <a:extLst>
+                        <a:ext uri="{28A0092B-C50C-407E-A947-70E740481C1C}">
+                          <a14:useLocalDpi xmlns:a14="http://schemas.microsoft.com/office/drawing/2010/main" val="0"/>
+                        </a:ext>
+                      </a:extLst>
+                    </a:blip>
+                    <a:stretch>
+                      <a:fillRect/>
+                    </a:stretch>
+                  </pic:blipFill>
+                  <pic:spPr>
+                    <a:xfrm>
+                      <a:off x="0" y="0"/>
+                      <a:ext cx="5732145" cy="3328035"/>
+                    </a:xfrm>
+                    <a:prstGeom prst="rect">
+                      <a:avLst/>
+                    </a:prstGeom>
+                  </pic:spPr>
+                </pic:pic>
+              </a:graphicData>
+            </a:graphic>
+          </wp:inline>
+        </w:drawing>
+      </w:r>
+    </w:p>
+    <w:p>
+      <w:pPr>
+        <w:tabs>
+          <w:tab w:val="left" w:pos="6177"/>
+        </w:tabs>
+        <w:rPr>
+          <w:color w:val="000000" w:themeColor="text1"/>
+          <w:sz w:val="26"/>
+          <w:szCs w:val="26"/>
+        </w:rPr>
+      </w:pPr>
+    </w:p>
+    <w:p>
+      <w:pPr>
+        <w:tabs>
+          <w:tab w:val="left" w:pos="6177"/>
+        </w:tabs>
+        <w:rPr>
+          <w:color w:val="000000" w:themeColor="text1"/>
+          <w:sz w:val="26"/>
+          <w:szCs w:val="26"/>
+        </w:rPr>
+      </w:pPr>
+    </w:p>
+    <w:p>
+      <w:pPr>
+        <w:tabs>
+          <w:tab w:val="left" w:pos="6177"/>
+        </w:tabs>
+        <w:rPr>
+          <w:color w:val="000000" w:themeColor="text1"/>
+          <w:sz w:val="26"/>
+          <w:szCs w:val="26"/>
+        </w:rPr>
+      </w:pPr>
+    </w:p>
+    <w:p>
+      <w:pPr>
+        <w:tabs>
+          <w:tab w:val="left" w:pos="6177"/>
+        </w:tabs>
+        <w:rPr>
+          <w:color w:val="000000" w:themeColor="text1"/>
+          <w:sz w:val="26"/>
+          <w:szCs w:val="26"/>
+        </w:rPr>
+      </w:pPr>
+    </w:p>
+    <w:p>
+      <w:pPr>
+        <w:tabs>
+          <w:tab w:val="left" w:pos="6177"/>
+        </w:tabs>
+        <w:rPr>
+          <w:color w:val="000000" w:themeColor="text1"/>
+          <w:sz w:val="26"/>
+          <w:szCs w:val="26"/>
+        </w:rPr>
+      </w:pPr>
+    </w:p>
+    <w:p>
+      <w:pPr>
+        <w:tabs>
+          <w:tab w:val="left" w:pos="6177"/>
+        </w:tabs>
+        <w:rPr>
+          <w:color w:val="000000" w:themeColor="text1"/>
+          <w:sz w:val="26"/>
+          <w:szCs w:val="26"/>
+        </w:rPr>
+      </w:pPr>
+    </w:p>
+    <w:p>
+      <w:pPr>
+        <w:tabs>
+          <w:tab w:val="left" w:pos="6177"/>
+        </w:tabs>
+        <w:rPr>
+          <w:color w:val="000000" w:themeColor="text1"/>
+          <w:sz w:val="26"/>
+          <w:szCs w:val="26"/>
+        </w:rPr>
+      </w:pPr>
+    </w:p>
+    <w:p>
+      <w:pPr>
+        <w:tabs>
+          <w:tab w:val="left" w:pos="6177"/>
+        </w:tabs>
+        <w:rPr>
+          <w:color w:val="000000" w:themeColor="text1"/>
+          <w:sz w:val="26"/>
+          <w:szCs w:val="26"/>
+        </w:rPr>
+      </w:pPr>
+      <w:hyperlink r:id="rId22" w:history="1">
+        <w:r>
+          <w:rPr>
+            <w:rStyle w:val="Hyperlink"/>
+            <w:sz w:val="26"/>
+            <w:szCs w:val="26"/>
+          </w:rPr>
+          <w:t>https://machinelearningmastery.com/naive-bayes-classifier-scratch-python/</w:t>
+        </w:r>
+      </w:hyperlink>
+    </w:p>
+    <w:p>
+      <w:pPr>
+        <w:tabs>
+          <w:tab w:val="left" w:pos="6177"/>
+        </w:tabs>
+        <w:rPr>
+          <w:color w:val="000000" w:themeColor="text1"/>
+          <w:sz w:val="26"/>
+          <w:szCs w:val="26"/>
+        </w:rPr>
+      </w:pPr>
+    </w:p>
+    <w:p>
+      <w:pPr>
+        <w:tabs>
+          <w:tab w:val="left" w:pos="6177"/>
+        </w:tabs>
+        <w:rPr>
+          <w:color w:val="000000" w:themeColor="text1"/>
+          <w:sz w:val="26"/>
+          <w:szCs w:val="26"/>
+        </w:rPr>
+      </w:pPr>
+    </w:p>
+    <w:p>
+      <w:pPr>
+        <w:tabs>
+          <w:tab w:val="left" w:pos="6177"/>
+        </w:tabs>
+        <w:rPr>
+          <w:color w:val="000000" w:themeColor="text1"/>
+          <w:sz w:val="26"/>
+          <w:szCs w:val="26"/>
+        </w:rPr>
+      </w:pPr>
+      <w:hyperlink r:id="rId23" w:history="1">
+        <w:r>
+          <w:rPr>
+            <w:rStyle w:val="Hyperlink"/>
+            <w:sz w:val="26"/>
+            <w:szCs w:val="26"/>
+          </w:rPr>
+          <w:t>https://boardgames.stackexchange.com/questions/4719/optimal-or-just-effective-strategy-for-the-resistance</w:t>
+        </w:r>
+      </w:hyperlink>
+    </w:p>
+    <w:p>
+      <w:pPr>
+        <w:tabs>
+          <w:tab w:val="left" w:pos="6177"/>
+        </w:tabs>
+        <w:rPr>
+          <w:color w:val="000000" w:themeColor="text1"/>
+          <w:sz w:val="26"/>
+          <w:szCs w:val="26"/>
+        </w:rPr>
+      </w:pPr>
+    </w:p>
+    <w:p>
+      <w:pPr>
+        <w:tabs>
+          <w:tab w:val="left" w:pos="6177"/>
+        </w:tabs>
+        <w:rPr>
+          <w:color w:val="000000" w:themeColor="text1"/>
+          <w:sz w:val="26"/>
+          <w:szCs w:val="26"/>
+        </w:rPr>
+      </w:pPr>
+      <w:r>
+        <w:rPr>
+          <w:color w:val="000000" w:themeColor="text1"/>
+          <w:sz w:val="26"/>
+          <w:szCs w:val="26"/>
+        </w:rPr>
+        <w:t>good description of usual gameplay by user Todd^</w:t>
+      </w:r>
+    </w:p>
+    <w:p>
+      <w:pPr>
+        <w:tabs>
+          <w:tab w:val="left" w:pos="6177"/>
+        </w:tabs>
+        <w:rPr>
+          <w:color w:val="000000" w:themeColor="text1"/>
+          <w:sz w:val="26"/>
+          <w:szCs w:val="26"/>
+        </w:rPr>
+      </w:pPr>
+    </w:p>
+    <w:p>
+      <w:pPr>
+        <w:tabs>
+          <w:tab w:val="left" w:pos="6177"/>
+        </w:tabs>
+        <w:rPr>
+          <w:i/>
+          <w:iCs/>
+          <w:color w:val="000000" w:themeColor="text1"/>
+          <w:sz w:val="26"/>
+          <w:szCs w:val="26"/>
+        </w:rPr>
+      </w:pPr>
+      <w:proofErr w:type="spellStart"/>
+      <w:proofErr w:type="gramStart"/>
+      <w:r>
+        <w:rPr>
+          <w:i/>
+          <w:iCs/>
+          <w:color w:val="000000" w:themeColor="text1"/>
+          <w:sz w:val="26"/>
+          <w:szCs w:val="26"/>
+        </w:rPr>
+        <w:t>lets</w:t>
+      </w:r>
+      <w:proofErr w:type="spellEnd"/>
+      <w:proofErr w:type="gramEnd"/>
+      <w:r>
+        <w:rPr>
+          <w:i/>
+          <w:iCs/>
+          <w:color w:val="000000" w:themeColor="text1"/>
+          <w:sz w:val="26"/>
+          <w:szCs w:val="26"/>
+        </w:rPr>
+        <w:t xml:space="preserve"> talk tactics:</w:t>
+      </w:r>
+    </w:p>
+    <w:p>
+      <w:pPr>
+        <w:tabs>
+          <w:tab w:val="left" w:pos="6177"/>
+        </w:tabs>
+        <w:rPr>
+          <w:color w:val="000000" w:themeColor="text1"/>
+          <w:sz w:val="26"/>
+          <w:szCs w:val="26"/>
+        </w:rPr>
+      </w:pPr>
+    </w:p>
+    <w:p>
+      <w:pPr>
+        <w:tabs>
+          <w:tab w:val="left" w:pos="6177"/>
+        </w:tabs>
+        <w:rPr>
+          <w:color w:val="000000" w:themeColor="text1"/>
+          <w:sz w:val="26"/>
+          <w:szCs w:val="26"/>
+        </w:rPr>
+      </w:pPr>
+      <w:r>
+        <w:rPr>
+          <w:color w:val="000000" w:themeColor="text1"/>
+          <w:sz w:val="26"/>
+          <w:szCs w:val="26"/>
+        </w:rPr>
+        <w:t>Resistance</w:t>
+      </w:r>
+    </w:p>
+    <w:p>
+      <w:pPr>
+        <w:pStyle w:val="ListParagraph"/>
+        <w:numPr>
+          <w:ilvl w:val="0"/>
+          <w:numId w:val="6"/>
+        </w:numPr>
+        <w:tabs>
+          <w:tab w:val="left" w:pos="6177"/>
+        </w:tabs>
+        <w:rPr>
+          <w:color w:val="000000" w:themeColor="text1"/>
+          <w:sz w:val="26"/>
+          <w:szCs w:val="26"/>
+        </w:rPr>
+      </w:pPr>
+      <w:r>
+        <w:rPr>
+          <w:color w:val="000000" w:themeColor="text1"/>
+          <w:sz w:val="26"/>
+          <w:szCs w:val="26"/>
+        </w:rPr>
+        <w:t>Always pick yourself to go on missions</w:t>
+      </w:r>
+    </w:p>
+    <w:p>
+      <w:pPr>
+        <w:pStyle w:val="ListParagraph"/>
+        <w:numPr>
+          <w:ilvl w:val="0"/>
+          <w:numId w:val="6"/>
+        </w:numPr>
+        <w:tabs>
+          <w:tab w:val="left" w:pos="6177"/>
+        </w:tabs>
+        <w:rPr>
+          <w:color w:val="000000" w:themeColor="text1"/>
+          <w:sz w:val="26"/>
+          <w:szCs w:val="26"/>
+        </w:rPr>
+      </w:pPr>
+      <w:r>
+        <w:rPr>
+          <w:color w:val="000000" w:themeColor="text1"/>
+          <w:sz w:val="26"/>
+          <w:szCs w:val="26"/>
+        </w:rPr>
+        <w:t>If previous missions were successful. Pick the same team and potentially add another if required</w:t>
+      </w:r>
+    </w:p>
+    <w:p>
+      <w:pPr>
+        <w:pStyle w:val="ListParagraph"/>
+        <w:numPr>
+          <w:ilvl w:val="1"/>
+          <w:numId w:val="6"/>
+        </w:numPr>
+        <w:tabs>
+          <w:tab w:val="left" w:pos="6177"/>
+        </w:tabs>
+        <w:rPr>
+          <w:color w:val="000000" w:themeColor="text1"/>
+          <w:sz w:val="26"/>
+          <w:szCs w:val="26"/>
+        </w:rPr>
+      </w:pPr>
+      <w:r>
+        <w:rPr>
+          <w:color w:val="000000" w:themeColor="text1"/>
+          <w:sz w:val="26"/>
+          <w:szCs w:val="26"/>
+        </w:rPr>
+        <w:t>Only spies would generally have cause to vote against this team</w:t>
+      </w:r>
+    </w:p>
+    <w:p>
+      <w:pPr>
+        <w:pStyle w:val="ListParagraph"/>
+        <w:numPr>
+          <w:ilvl w:val="0"/>
+          <w:numId w:val="9"/>
+        </w:numPr>
+        <w:tabs>
+          <w:tab w:val="left" w:pos="6177"/>
+        </w:tabs>
+        <w:rPr>
+          <w:color w:val="000000" w:themeColor="text1"/>
+          <w:sz w:val="26"/>
+          <w:szCs w:val="26"/>
+        </w:rPr>
+      </w:pPr>
+      <w:r>
+        <w:rPr>
+          <w:color w:val="000000" w:themeColor="text1"/>
+          <w:sz w:val="26"/>
+          <w:szCs w:val="26"/>
+        </w:rPr>
+        <w:t xml:space="preserve">If a team leader doesn’t go for the same team again that was mission </w:t>
+      </w:r>
+      <w:proofErr w:type="gramStart"/>
+      <w:r>
+        <w:rPr>
+          <w:color w:val="000000" w:themeColor="text1"/>
+          <w:sz w:val="26"/>
+          <w:szCs w:val="26"/>
+        </w:rPr>
+        <w:t>success</w:t>
+      </w:r>
+      <w:proofErr w:type="gramEnd"/>
+      <w:r>
+        <w:rPr>
+          <w:color w:val="000000" w:themeColor="text1"/>
+          <w:sz w:val="26"/>
+          <w:szCs w:val="26"/>
+        </w:rPr>
+        <w:t xml:space="preserve"> they are more likely a spy</w:t>
+      </w:r>
+    </w:p>
+    <w:p>
+      <w:pPr>
+        <w:pStyle w:val="ListParagraph"/>
+        <w:numPr>
+          <w:ilvl w:val="0"/>
+          <w:numId w:val="9"/>
+        </w:numPr>
+        <w:tabs>
+          <w:tab w:val="left" w:pos="6177"/>
+        </w:tabs>
+        <w:rPr>
+          <w:color w:val="000000" w:themeColor="text1"/>
+          <w:sz w:val="26"/>
+          <w:szCs w:val="26"/>
+        </w:rPr>
+      </w:pPr>
+    </w:p>
+    <w:p>
+      <w:pPr>
+        <w:tabs>
+          <w:tab w:val="left" w:pos="6177"/>
+        </w:tabs>
+        <w:rPr>
+          <w:color w:val="000000" w:themeColor="text1"/>
+          <w:sz w:val="26"/>
+          <w:szCs w:val="26"/>
+        </w:rPr>
+      </w:pPr>
+    </w:p>
+    <w:p>
+      <w:pPr>
+        <w:tabs>
+          <w:tab w:val="left" w:pos="6177"/>
+        </w:tabs>
+        <w:rPr>
+          <w:noProof/>
+          <w:color w:val="000000" w:themeColor="text1"/>
+          <w:sz w:val="26"/>
+          <w:szCs w:val="26"/>
+        </w:rPr>
+      </w:pPr>
+      <w:r>
+        <w:rPr>
+          <w:noProof/>
+          <w:color w:val="000000" w:themeColor="text1"/>
+          <w:sz w:val="26"/>
+          <w:szCs w:val="26"/>
+        </w:rPr>
+        <w:lastRenderedPageBreak/>
+        <w:drawing>
+          <wp:inline distT="0" distB="0" distL="0" distR="0" wp14:anchorId="52D325DE" wp14:editId="544FA423">
+            <wp:extent cx="5732145" cy="4479925"/>
+            <wp:effectExtent l="0" t="0" r="0" b="3175"/>
+            <wp:docPr id="10" name="Picture 10" descr="Chart, scatter chart&#10;&#10;Description automatically generated"/>
+            <wp:cNvGraphicFramePr>
+              <a:graphicFrameLocks xmlns:a="http://schemas.openxmlformats.org/drawingml/2006/main" noChangeAspect="1"/>
+            </wp:cNvGraphicFramePr>
+            <a:graphic xmlns:a="http://schemas.openxmlformats.org/drawingml/2006/main">
+              <a:graphicData uri="http://schemas.openxmlformats.org/drawingml/2006/picture">
+                <pic:pic xmlns:pic="http://schemas.openxmlformats.org/drawingml/2006/picture">
+                  <pic:nvPicPr>
+                    <pic:cNvPr id="10" name="Picture 10" descr="Chart, scatter chart&#10;&#10;Description automatically generated"/>
+                    <pic:cNvPicPr/>
+                  </pic:nvPicPr>
+                  <pic:blipFill>
+                    <a:blip r:embed="rId24">
+                      <a:extLst>
+                        <a:ext uri="{28A0092B-C50C-407E-A947-70E740481C1C}">
+                          <a14:useLocalDpi xmlns:a14="http://schemas.microsoft.com/office/drawing/2010/main" val="0"/>
+                        </a:ext>
+                      </a:extLst>
+                    </a:blip>
+                    <a:stretch>
+                      <a:fillRect/>
+                    </a:stretch>
+                  </pic:blipFill>
+                  <pic:spPr>
+                    <a:xfrm>
+                      <a:off x="0" y="0"/>
+                      <a:ext cx="5732145" cy="4479925"/>
+                    </a:xfrm>
+                    <a:prstGeom prst="rect">
+                      <a:avLst/>
+                    </a:prstGeom>
+                  </pic:spPr>
+                </pic:pic>
+              </a:graphicData>
+            </a:graphic>
+          </wp:inline>
+        </w:drawing>
+      </w:r>
+      <w:r>
+        <w:rPr>
+          <w:noProof/>
+          <w:color w:val="000000" w:themeColor="text1"/>
+          <w:sz w:val="26"/>
+          <w:szCs w:val="26"/>
+        </w:rPr>
+        <w:drawing>
+          <wp:inline distT="0" distB="0" distL="0" distR="0" wp14:anchorId="4DC08EF6" wp14:editId="1A16E8A0">
+            <wp:extent cx="5732145" cy="4454525"/>
+            <wp:effectExtent l="0" t="0" r="0" b="3175"/>
+            <wp:docPr id="11" name="Picture 11" descr="Chart&#10;&#10;Description automatically generated"/>
+            <wp:cNvGraphicFramePr>
+              <a:graphicFrameLocks xmlns:a="http://schemas.openxmlformats.org/drawingml/2006/main" noChangeAspect="1"/>
+            </wp:cNvGraphicFramePr>
+            <a:graphic xmlns:a="http://schemas.openxmlformats.org/drawingml/2006/main">
+              <a:graphicData uri="http://schemas.openxmlformats.org/drawingml/2006/picture">
+                <pic:pic xmlns:pic="http://schemas.openxmlformats.org/drawingml/2006/picture">
+                  <pic:nvPicPr>
+                    <pic:cNvPr id="11" name="Picture 11" descr="Chart&#10;&#10;Description automatically generated"/>
+                    <pic:cNvPicPr/>
+                  </pic:nvPicPr>
+                  <pic:blipFill>
+                    <a:blip r:embed="rId25">
+                      <a:extLst>
+                        <a:ext uri="{28A0092B-C50C-407E-A947-70E740481C1C}">
+                          <a14:useLocalDpi xmlns:a14="http://schemas.microsoft.com/office/drawing/2010/main" val="0"/>
+                        </a:ext>
+                      </a:extLst>
+                    </a:blip>
+                    <a:stretch>
+                      <a:fillRect/>
+                    </a:stretch>
+                  </pic:blipFill>
+                  <pic:spPr>
+                    <a:xfrm>
+                      <a:off x="0" y="0"/>
+                      <a:ext cx="5732145" cy="4454525"/>
+                    </a:xfrm>
+                    <a:prstGeom prst="rect">
+                      <a:avLst/>
+                    </a:prstGeom>
+                  </pic:spPr>
+                </pic:pic>
+              </a:graphicData>
+            </a:graphic>
+          </wp:inline>
+        </w:drawing>
+      </w:r>
+      <w:r>
+        <w:rPr>
+          <w:noProof/>
+          <w:color w:val="000000" w:themeColor="text1"/>
+          <w:sz w:val="26"/>
+          <w:szCs w:val="26"/>
+        </w:rPr>
+        <w:t xml:space="preserve"> </w:t>
+      </w:r>
+    </w:p>
+    <w:p>
+      <w:pPr>
+        <w:tabs>
+          <w:tab w:val="left" w:pos="6177"/>
+        </w:tabs>
+        <w:rPr>
+          <w:noProof/>
+          <w:color w:val="000000" w:themeColor="text1"/>
+          <w:sz w:val="26"/>
+          <w:szCs w:val="26"/>
+        </w:rPr>
+      </w:pPr>
+    </w:p>
+    <w:p>
+      <w:pPr>
+        <w:tabs>
+          <w:tab w:val="left" w:pos="6177"/>
+        </w:tabs>
+        <w:rPr>
+          <w:noProof/>
+          <w:color w:val="000000" w:themeColor="text1"/>
+          <w:sz w:val="26"/>
+          <w:szCs w:val="26"/>
+        </w:rPr>
+      </w:pPr>
+    </w:p>
+    <w:p>
+      <w:pPr>
+        <w:tabs>
+          <w:tab w:val="left" w:pos="6177"/>
+        </w:tabs>
+        <w:rPr>
+          <w:color w:val="000000" w:themeColor="text1"/>
+          <w:sz w:val="26"/>
+          <w:szCs w:val="26"/>
+        </w:rPr>
+      </w:pPr>
+      <w:r>
+        <w:rPr>
+          <w:noProof/>
+          <w:color w:val="000000" w:themeColor="text1"/>
+          <w:sz w:val="26"/>
+          <w:szCs w:val="26"/>
+        </w:rPr>
+        <w:lastRenderedPageBreak/>
+        <w:drawing>
+          <wp:inline distT="0" distB="0" distL="0" distR="0" wp14:anchorId="55477236" wp14:editId="77975E0C">
+            <wp:extent cx="5732145" cy="4298950"/>
+            <wp:effectExtent l="0" t="0" r="0" b="6350"/>
+            <wp:docPr id="12" name="Picture 12" descr="Chart&#10;&#10;Description automatically generated"/>
+            <wp:cNvGraphicFramePr>
+              <a:graphicFrameLocks xmlns:a="http://schemas.openxmlformats.org/drawingml/2006/main" noChangeAspect="1"/>
+            </wp:cNvGraphicFramePr>
+            <a:graphic xmlns:a="http://schemas.openxmlformats.org/drawingml/2006/main">
+              <a:graphicData uri="http://schemas.openxmlformats.org/drawingml/2006/picture">
+                <pic:pic xmlns:pic="http://schemas.openxmlformats.org/drawingml/2006/picture">
+                  <pic:nvPicPr>
+                    <pic:cNvPr id="12" name="Picture 12" descr="Chart&#10;&#10;Description automatically generated"/>
+                    <pic:cNvPicPr/>
+                  </pic:nvPicPr>
+                  <pic:blipFill>
+                    <a:blip r:embed="rId26">
+                      <a:extLst>
+                        <a:ext uri="{28A0092B-C50C-407E-A947-70E740481C1C}">
+                          <a14:useLocalDpi xmlns:a14="http://schemas.microsoft.com/office/drawing/2010/main" val="0"/>
+                        </a:ext>
+                      </a:extLst>
+                    </a:blip>
+                    <a:stretch>
+                      <a:fillRect/>
+                    </a:stretch>
+                  </pic:blipFill>
+                  <pic:spPr>
+                    <a:xfrm>
+                      <a:off x="0" y="0"/>
+                      <a:ext cx="5732145" cy="4298950"/>
+                    </a:xfrm>
+                    <a:prstGeom prst="rect">
+                      <a:avLst/>
+                    </a:prstGeom>
+                  </pic:spPr>
+                </pic:pic>
+              </a:graphicData>
+            </a:graphic>
+          </wp:inline>
+        </w:drawing>
+      </w:r>
+      <w:r>
+        <w:rPr>
+          <w:noProof/>
+          <w:color w:val="000000" w:themeColor="text1"/>
+          <w:sz w:val="26"/>
+          <w:szCs w:val="26"/>
+        </w:rPr>
+        <w:drawing>
+          <wp:inline distT="0" distB="0" distL="0" distR="0" wp14:anchorId="78046A19" wp14:editId="662C7C8C">
+            <wp:extent cx="5732145" cy="4298950"/>
+            <wp:effectExtent l="0" t="0" r="0" b="6350"/>
+            <wp:docPr id="13" name="Picture 13" descr="Chart&#10;&#10;Description automatically generated"/>
+            <wp:cNvGraphicFramePr>
+              <a:graphicFrameLocks xmlns:a="http://schemas.openxmlformats.org/drawingml/2006/main" noChangeAspect="1"/>
+            </wp:cNvGraphicFramePr>
+            <a:graphic xmlns:a="http://schemas.openxmlformats.org/drawingml/2006/main">
+              <a:graphicData uri="http://schemas.openxmlformats.org/drawingml/2006/picture">
+                <pic:pic xmlns:pic="http://schemas.openxmlformats.org/drawingml/2006/picture">
+                  <pic:nvPicPr>
+                    <pic:cNvPr id="13" name="Picture 13" descr="Chart&#10;&#10;Description automatically generated"/>
+                    <pic:cNvPicPr/>
+                  </pic:nvPicPr>
+                  <pic:blipFill>
+                    <a:blip r:embed="rId27">
+                      <a:extLst>
+                        <a:ext uri="{28A0092B-C50C-407E-A947-70E740481C1C}">
+                          <a14:useLocalDpi xmlns:a14="http://schemas.microsoft.com/office/drawing/2010/main" val="0"/>
+                        </a:ext>
+                      </a:extLst>
+                    </a:blip>
+                    <a:stretch>
+                      <a:fillRect/>
+                    </a:stretch>
+                  </pic:blipFill>
+                  <pic:spPr>
+                    <a:xfrm>
+                      <a:off x="0" y="0"/>
+                      <a:ext cx="5732145" cy="4298950"/>
+                    </a:xfrm>
+                    <a:prstGeom prst="rect">
+                      <a:avLst/>
+                    </a:prstGeom>
+                  </pic:spPr>
+                </pic:pic>
+              </a:graphicData>
+            </a:graphic>
+          </wp:inline>
+        </w:drawing>
+      </w:r>
+      <w:r>
+        <w:rPr>
+          <w:noProof/>
+          <w:color w:val="000000" w:themeColor="text1"/>
+          <w:sz w:val="26"/>
+          <w:szCs w:val="26"/>
+        </w:rPr>
+        <w:lastRenderedPageBreak/>
+        <w:drawing>
+          <wp:inline distT="0" distB="0" distL="0" distR="0" wp14:anchorId="15C311CE" wp14:editId="11181C8E">
+            <wp:extent cx="5732145" cy="4298950"/>
+            <wp:effectExtent l="0" t="0" r="0" b="6350"/>
+            <wp:docPr id="14" name="Picture 14" descr="Chart&#10;&#10;Description automatically generated"/>
+            <wp:cNvGraphicFramePr>
+              <a:graphicFrameLocks xmlns:a="http://schemas.openxmlformats.org/drawingml/2006/main" noChangeAspect="1"/>
+            </wp:cNvGraphicFramePr>
+            <a:graphic xmlns:a="http://schemas.openxmlformats.org/drawingml/2006/main">
+              <a:graphicData uri="http://schemas.openxmlformats.org/drawingml/2006/picture">
+                <pic:pic xmlns:pic="http://schemas.openxmlformats.org/drawingml/2006/picture">
+                  <pic:nvPicPr>
+                    <pic:cNvPr id="14" name="Picture 14" descr="Chart&#10;&#10;Description automatically generated"/>
+                    <pic:cNvPicPr/>
+                  </pic:nvPicPr>
+                  <pic:blipFill>
+                    <a:blip r:embed="rId28">
+                      <a:extLst>
+                        <a:ext uri="{28A0092B-C50C-407E-A947-70E740481C1C}">
+                          <a14:useLocalDpi xmlns:a14="http://schemas.microsoft.com/office/drawing/2010/main" val="0"/>
+                        </a:ext>
+                      </a:extLst>
+                    </a:blip>
+                    <a:stretch>
+                      <a:fillRect/>
+                    </a:stretch>
+                  </pic:blipFill>
+                  <pic:spPr>
+                    <a:xfrm>
+                      <a:off x="0" y="0"/>
+                      <a:ext cx="5732145" cy="4298950"/>
+                    </a:xfrm>
+                    <a:prstGeom prst="rect">
+                      <a:avLst/>
+                    </a:prstGeom>
+                  </pic:spPr>
+                </pic:pic>
+              </a:graphicData>
+            </a:graphic>
+          </wp:inline>
+        </w:drawing>
+      </w:r>
+      <w:r>
+        <w:rPr>
+          <w:noProof/>
+          <w:color w:val="000000" w:themeColor="text1"/>
+          <w:sz w:val="26"/>
+          <w:szCs w:val="26"/>
+        </w:rPr>
+        <w:drawing>
+          <wp:inline distT="0" distB="0" distL="0" distR="0" wp14:anchorId="1C099656" wp14:editId="19F42936">
+            <wp:extent cx="5732145" cy="4298950"/>
+            <wp:effectExtent l="0" t="0" r="0" b="6350"/>
+            <wp:docPr id="15" name="Picture 15" descr="Chart, histogram&#10;&#10;Description automatically generated"/>
+            <wp:cNvGraphicFramePr>
+              <a:graphicFrameLocks xmlns:a="http://schemas.openxmlformats.org/drawingml/2006/main" noChangeAspect="1"/>
+            </wp:cNvGraphicFramePr>
+            <a:graphic xmlns:a="http://schemas.openxmlformats.org/drawingml/2006/main">
+              <a:graphicData uri="http://schemas.openxmlformats.org/drawingml/2006/picture">
+                <pic:pic xmlns:pic="http://schemas.openxmlformats.org/drawingml/2006/picture">
+                  <pic:nvPicPr>
+                    <pic:cNvPr id="15" name="Picture 15" descr="Chart, histogram&#10;&#10;Description automatically generated"/>
+                    <pic:cNvPicPr/>
+                  </pic:nvPicPr>
+                  <pic:blipFill>
+                    <a:blip r:embed="rId29">
+                      <a:extLst>
+                        <a:ext uri="{28A0092B-C50C-407E-A947-70E740481C1C}">
+                          <a14:useLocalDpi xmlns:a14="http://schemas.microsoft.com/office/drawing/2010/main" val="0"/>
+                        </a:ext>
+                      </a:extLst>
+                    </a:blip>
+                    <a:stretch>
+                      <a:fillRect/>
+                    </a:stretch>
+                  </pic:blipFill>
+                  <pic:spPr>
+                    <a:xfrm>
+                      <a:off x="0" y="0"/>
+                      <a:ext cx="5732145" cy="4298950"/>
+                    </a:xfrm>
+                    <a:prstGeom prst="rect">
+                      <a:avLst/>
+                    </a:prstGeom>
+                  </pic:spPr>
+                </pic:pic>
+              </a:graphicData>
+            </a:graphic>
+          </wp:inline>
+        </w:drawing>
+      </w:r>
     </w:p>
     <w:sectPr>
-      <w:footerReference w:type="default" r:id="rId15"/>
+      <w:footerReference w:type="default" r:id="rId30"/>
       <w:pgSz w:w="11907" w:h="16839" w:code="9"/>
       <w:pgMar w:top="720" w:right="1440" w:bottom="1800" w:left="1440" w:header="720" w:footer="720" w:gutter="0"/>
       <w:cols w:space="720"/>
@@ -3099,9 +4266,9 @@
     </w:lvl>
   </w:abstractNum>
   <w:abstractNum w:abstractNumId="2" w15:restartNumberingAfterBreak="0">
-    <w:nsid w:val="17FC5A13"/>
+    <w:nsid w:val="0EF32F7C"/>
     <w:multiLevelType w:val="hybridMultilevel"/>
-    <w:tmpl w:val="CE2C1980"/>
+    <w:tmpl w:val="A674463C"/>
     <w:lvl w:ilvl="0" w:tplc="EB6E5D04">
       <w:numFmt w:val="bullet"/>
       <w:lvlText w:val="-"/>
@@ -3211,6 +4378,118 @@
     </w:lvl>
   </w:abstractNum>
   <w:abstractNum w:abstractNumId="3" w15:restartNumberingAfterBreak="0">
+    <w:nsid w:val="17FC5A13"/>
+    <w:multiLevelType w:val="hybridMultilevel"/>
+    <w:tmpl w:val="A2E0001C"/>
+    <w:lvl w:ilvl="0" w:tplc="EB6E5D04">
+      <w:numFmt w:val="bullet"/>
+      <w:lvlText w:val="-"/>
+      <w:lvlJc w:val="left"/>
+      <w:pPr>
+        <w:ind w:left="720" w:hanging="360"/>
+      </w:pPr>
+      <w:rPr>
+        <w:rFonts w:ascii="Calibri" w:eastAsiaTheme="minorHAnsi" w:hAnsi="Calibri" w:cs="Calibri" w:hint="default"/>
+      </w:rPr>
+    </w:lvl>
+    <w:lvl w:ilvl="1" w:tplc="08090003">
+      <w:start w:val="1"/>
+      <w:numFmt w:val="bullet"/>
+      <w:lvlText w:val="o"/>
+      <w:lvlJc w:val="left"/>
+      <w:pPr>
+        <w:ind w:left="1440" w:hanging="360"/>
+      </w:pPr>
+      <w:rPr>
+        <w:rFonts w:ascii="Courier New" w:hAnsi="Courier New" w:cs="Courier New" w:hint="default"/>
+      </w:rPr>
+    </w:lvl>
+    <w:lvl w:ilvl="2" w:tplc="08090005" w:tentative="1">
+      <w:start w:val="1"/>
+      <w:numFmt w:val="bullet"/>
+      <w:lvlText w:val=""/>
+      <w:lvlJc w:val="left"/>
+      <w:pPr>
+        <w:ind w:left="2160" w:hanging="360"/>
+      </w:pPr>
+      <w:rPr>
+        <w:rFonts w:ascii="Wingdings" w:hAnsi="Wingdings" w:hint="default"/>
+      </w:rPr>
+    </w:lvl>
+    <w:lvl w:ilvl="3" w:tplc="08090001" w:tentative="1">
+      <w:start w:val="1"/>
+      <w:numFmt w:val="bullet"/>
+      <w:lvlText w:val=""/>
+      <w:lvlJc w:val="left"/>
+      <w:pPr>
+        <w:ind w:left="2880" w:hanging="360"/>
+      </w:pPr>
+      <w:rPr>
+        <w:rFonts w:ascii="Symbol" w:hAnsi="Symbol" w:hint="default"/>
+      </w:rPr>
+    </w:lvl>
+    <w:lvl w:ilvl="4" w:tplc="08090003" w:tentative="1">
+      <w:start w:val="1"/>
+      <w:numFmt w:val="bullet"/>
+      <w:lvlText w:val="o"/>
+      <w:lvlJc w:val="left"/>
+      <w:pPr>
+        <w:ind w:left="3600" w:hanging="360"/>
+      </w:pPr>
+      <w:rPr>
+        <w:rFonts w:ascii="Courier New" w:hAnsi="Courier New" w:cs="Courier New" w:hint="default"/>
+      </w:rPr>
+    </w:lvl>
+    <w:lvl w:ilvl="5" w:tplc="08090005" w:tentative="1">
+      <w:start w:val="1"/>
+      <w:numFmt w:val="bullet"/>
+      <w:lvlText w:val=""/>
+      <w:lvlJc w:val="left"/>
+      <w:pPr>
+        <w:ind w:left="4320" w:hanging="360"/>
+      </w:pPr>
+      <w:rPr>
+        <w:rFonts w:ascii="Wingdings" w:hAnsi="Wingdings" w:hint="default"/>
+      </w:rPr>
+    </w:lvl>
+    <w:lvl w:ilvl="6" w:tplc="08090001" w:tentative="1">
+      <w:start w:val="1"/>
+      <w:numFmt w:val="bullet"/>
+      <w:lvlText w:val=""/>
+      <w:lvlJc w:val="left"/>
+      <w:pPr>
+        <w:ind w:left="5040" w:hanging="360"/>
+      </w:pPr>
+      <w:rPr>
+        <w:rFonts w:ascii="Symbol" w:hAnsi="Symbol" w:hint="default"/>
+      </w:rPr>
+    </w:lvl>
+    <w:lvl w:ilvl="7" w:tplc="08090003" w:tentative="1">
+      <w:start w:val="1"/>
+      <w:numFmt w:val="bullet"/>
+      <w:lvlText w:val="o"/>
+      <w:lvlJc w:val="left"/>
+      <w:pPr>
+        <w:ind w:left="5760" w:hanging="360"/>
+      </w:pPr>
+      <w:rPr>
+        <w:rFonts w:ascii="Courier New" w:hAnsi="Courier New" w:cs="Courier New" w:hint="default"/>
+      </w:rPr>
+    </w:lvl>
+    <w:lvl w:ilvl="8" w:tplc="08090005" w:tentative="1">
+      <w:start w:val="1"/>
+      <w:numFmt w:val="bullet"/>
+      <w:lvlText w:val=""/>
+      <w:lvlJc w:val="left"/>
+      <w:pPr>
+        <w:ind w:left="6480" w:hanging="360"/>
+      </w:pPr>
+      <w:rPr>
+        <w:rFonts w:ascii="Wingdings" w:hAnsi="Wingdings" w:hint="default"/>
+      </w:rPr>
+    </w:lvl>
+  </w:abstractNum>
+  <w:abstractNum w:abstractNumId="4" w15:restartNumberingAfterBreak="0">
     <w:nsid w:val="20906CDF"/>
     <w:multiLevelType w:val="hybridMultilevel"/>
     <w:tmpl w:val="9E244A1C"/>
@@ -3327,7 +4606,7 @@
       </w:rPr>
     </w:lvl>
   </w:abstractNum>
-  <w:abstractNum w:abstractNumId="4" w15:restartNumberingAfterBreak="0">
+  <w:abstractNum w:abstractNumId="5" w15:restartNumberingAfterBreak="0">
     <w:nsid w:val="566C3AAC"/>
     <w:multiLevelType w:val="multilevel"/>
     <w:tmpl w:val="1E145F66"/>
@@ -3476,7 +4755,7 @@
       </w:rPr>
     </w:lvl>
   </w:abstractNum>
-  <w:abstractNum w:abstractNumId="5" w15:restartNumberingAfterBreak="0">
+  <w:abstractNum w:abstractNumId="6" w15:restartNumberingAfterBreak="0">
     <w:nsid w:val="65246258"/>
     <w:multiLevelType w:val="hybridMultilevel"/>
     <w:tmpl w:val="693ECAA6"/>
@@ -3565,7 +4844,7 @@
       </w:pPr>
     </w:lvl>
   </w:abstractNum>
-  <w:abstractNum w:abstractNumId="6" w15:restartNumberingAfterBreak="0">
+  <w:abstractNum w:abstractNumId="7" w15:restartNumberingAfterBreak="0">
     <w:nsid w:val="68AB4355"/>
     <w:multiLevelType w:val="hybridMultilevel"/>
     <w:tmpl w:val="0B203272"/>
@@ -3658,6 +4937,118 @@
       </w:pPr>
     </w:lvl>
   </w:abstractNum>
+  <w:abstractNum w:abstractNumId="8" w15:restartNumberingAfterBreak="0">
+    <w:nsid w:val="7C10530A"/>
+    <w:multiLevelType w:val="hybridMultilevel"/>
+    <w:tmpl w:val="BBAA18E6"/>
+    <w:lvl w:ilvl="0" w:tplc="EB6E5D04">
+      <w:numFmt w:val="bullet"/>
+      <w:lvlText w:val="-"/>
+      <w:lvlJc w:val="left"/>
+      <w:pPr>
+        <w:ind w:left="720" w:hanging="360"/>
+      </w:pPr>
+      <w:rPr>
+        <w:rFonts w:ascii="Calibri" w:eastAsiaTheme="minorHAnsi" w:hAnsi="Calibri" w:cs="Calibri" w:hint="default"/>
+      </w:rPr>
+    </w:lvl>
+    <w:lvl w:ilvl="1" w:tplc="08090003" w:tentative="1">
+      <w:start w:val="1"/>
+      <w:numFmt w:val="bullet"/>
+      <w:lvlText w:val="o"/>
+      <w:lvlJc w:val="left"/>
+      <w:pPr>
+        <w:ind w:left="1440" w:hanging="360"/>
+      </w:pPr>
+      <w:rPr>
+        <w:rFonts w:ascii="Courier New" w:hAnsi="Courier New" w:cs="Courier New" w:hint="default"/>
+      </w:rPr>
+    </w:lvl>
+    <w:lvl w:ilvl="2" w:tplc="08090005" w:tentative="1">
+      <w:start w:val="1"/>
+      <w:numFmt w:val="bullet"/>
+      <w:lvlText w:val=""/>
+      <w:lvlJc w:val="left"/>
+      <w:pPr>
+        <w:ind w:left="2160" w:hanging="360"/>
+      </w:pPr>
+      <w:rPr>
+        <w:rFonts w:ascii="Wingdings" w:hAnsi="Wingdings" w:hint="default"/>
+      </w:rPr>
+    </w:lvl>
+    <w:lvl w:ilvl="3" w:tplc="08090001" w:tentative="1">
+      <w:start w:val="1"/>
+      <w:numFmt w:val="bullet"/>
+      <w:lvlText w:val=""/>
+      <w:lvlJc w:val="left"/>
+      <w:pPr>
+        <w:ind w:left="2880" w:hanging="360"/>
+      </w:pPr>
+      <w:rPr>
+        <w:rFonts w:ascii="Symbol" w:hAnsi="Symbol" w:hint="default"/>
+      </w:rPr>
+    </w:lvl>
+    <w:lvl w:ilvl="4" w:tplc="08090003" w:tentative="1">
+      <w:start w:val="1"/>
+      <w:numFmt w:val="bullet"/>
+      <w:lvlText w:val="o"/>
+      <w:lvlJc w:val="left"/>
+      <w:pPr>
+        <w:ind w:left="3600" w:hanging="360"/>
+      </w:pPr>
+      <w:rPr>
+        <w:rFonts w:ascii="Courier New" w:hAnsi="Courier New" w:cs="Courier New" w:hint="default"/>
+      </w:rPr>
+    </w:lvl>
+    <w:lvl w:ilvl="5" w:tplc="08090005" w:tentative="1">
+      <w:start w:val="1"/>
+      <w:numFmt w:val="bullet"/>
+      <w:lvlText w:val=""/>
+      <w:lvlJc w:val="left"/>
+      <w:pPr>
+        <w:ind w:left="4320" w:hanging="360"/>
+      </w:pPr>
+      <w:rPr>
+        <w:rFonts w:ascii="Wingdings" w:hAnsi="Wingdings" w:hint="default"/>
+      </w:rPr>
+    </w:lvl>
+    <w:lvl w:ilvl="6" w:tplc="08090001" w:tentative="1">
+      <w:start w:val="1"/>
+      <w:numFmt w:val="bullet"/>
+      <w:lvlText w:val=""/>
+      <w:lvlJc w:val="left"/>
+      <w:pPr>
+        <w:ind w:left="5040" w:hanging="360"/>
+      </w:pPr>
+      <w:rPr>
+        <w:rFonts w:ascii="Symbol" w:hAnsi="Symbol" w:hint="default"/>
+      </w:rPr>
+    </w:lvl>
+    <w:lvl w:ilvl="7" w:tplc="08090003" w:tentative="1">
+      <w:start w:val="1"/>
+      <w:numFmt w:val="bullet"/>
+      <w:lvlText w:val="o"/>
+      <w:lvlJc w:val="left"/>
+      <w:pPr>
+        <w:ind w:left="5760" w:hanging="360"/>
+      </w:pPr>
+      <w:rPr>
+        <w:rFonts w:ascii="Courier New" w:hAnsi="Courier New" w:cs="Courier New" w:hint="default"/>
+      </w:rPr>
+    </w:lvl>
+    <w:lvl w:ilvl="8" w:tplc="08090005" w:tentative="1">
+      <w:start w:val="1"/>
+      <w:numFmt w:val="bullet"/>
+      <w:lvlText w:val=""/>
+      <w:lvlJc w:val="left"/>
+      <w:pPr>
+        <w:ind w:left="6480" w:hanging="360"/>
+      </w:pPr>
+      <w:rPr>
+        <w:rFonts w:ascii="Wingdings" w:hAnsi="Wingdings" w:hint="default"/>
+      </w:rPr>
+    </w:lvl>
+  </w:abstractNum>
   <w:num w:numId="1">
     <w:abstractNumId w:val="1"/>
   </w:num>
@@ -3665,19 +5056,25 @@
     <w:abstractNumId w:val="0"/>
   </w:num>
   <w:num w:numId="3">
+    <w:abstractNumId w:val="4"/>
+  </w:num>
+  <w:num w:numId="4">
+    <w:abstractNumId w:val="7"/>
+  </w:num>
+  <w:num w:numId="5">
+    <w:abstractNumId w:val="5"/>
+  </w:num>
+  <w:num w:numId="6">
     <w:abstractNumId w:val="3"/>
   </w:num>
-  <w:num w:numId="4">
+  <w:num w:numId="7">
     <w:abstractNumId w:val="6"/>
   </w:num>
-  <w:num w:numId="5">
-    <w:abstractNumId w:val="4"/>
+  <w:num w:numId="8">
+    <w:abstractNumId w:val="8"/>
   </w:num>
-  <w:num w:numId="6">
+  <w:num w:numId="9">
     <w:abstractNumId w:val="2"/>
-  </w:num>
-  <w:num w:numId="7">
-    <w:abstractNumId w:val="5"/>
   </w:num>
 </w:numbering>
 </file>

</xml_diff>